<commit_message>
task 5 realisation bgn
</commit_message>
<xml_diff>
--- a/doc/task4/ПИ-2022_КЭ-303_Ращупкин_ЕВ_КР_AC.docx
+++ b/doc/task4/ПИ-2022_КЭ-303_Ращупкин_ЕВ_КР_AC.docx
@@ -4,7 +4,7 @@
   <w:body>
     <w:p>
       <w:pPr>
-        <w:pStyle w:val="661"/>
+        <w:pStyle w:val="662"/>
         <w:rPr>
           <w:rFonts w:ascii="Times New Roman" w:hAnsi="Times New Roman"/>
           <w:sz w:val="20"/>
@@ -53,10 +53,11 @@
           <w:szCs w:val="20"/>
         </w:rPr>
       </w:r>
+      <w:r/>
     </w:p>
     <w:p>
       <w:pPr>
-        <w:pStyle w:val="661"/>
+        <w:pStyle w:val="662"/>
         <w:rPr>
           <w:rFonts w:ascii="Times New Roman" w:hAnsi="Times New Roman"/>
           <w:sz w:val="20"/>
@@ -81,22 +82,15 @@
       </w:r>
       <w:r>
         <w:rPr>
-          <w:rFonts w:ascii="Times New Roman" w:hAnsi="Times New Roman"/>
-          <w:sz w:val="20"/>
-          <w:szCs w:val="20"/>
-          <w:u w:val="single"/>
-        </w:rPr>
-      </w:r>
-      <w:r>
-        <w:rPr>
           <w:sz w:val="20"/>
           <w:szCs w:val="20"/>
         </w:rPr>
       </w:r>
+      <w:r/>
     </w:p>
     <w:p>
       <w:pPr>
-        <w:pStyle w:val="661"/>
+        <w:pStyle w:val="662"/>
         <w:rPr>
           <w:rFonts w:ascii="Times New Roman" w:hAnsi="Times New Roman"/>
           <w:sz w:val="20"/>
@@ -134,6 +128,7 @@
           <w:szCs w:val="20"/>
         </w:rPr>
       </w:r>
+      <w:r/>
     </w:p>
     <w:p>
       <w:pPr>
@@ -161,7 +156,7 @@
     </w:p>
     <w:p>
       <w:pPr>
-        <w:pStyle w:val="823"/>
+        <w:pStyle w:val="824"/>
         <w:numPr>
           <w:ilvl w:val="0"/>
           <w:numId w:val="1"/>
@@ -194,7 +189,6 @@
           <w14:ligatures w14:val="none"/>
         </w:rPr>
       </w:pPr>
-      <w:r/>
       <w:r>
         <w:t xml:space="preserve">На рисунке 1 изображена диаграмма компонентов системы для планирования маршрутов сельскохозяйственных дронов. Система состоит из следующих сервисов: сервис расчета маршрутов (</w:t>
       </w:r>
@@ -283,10 +277,10 @@
         <w:t xml:space="preserve">действуют с сервисами для отправки данных, получения результатов расчетов и отображения информации пользователю.</w:t>
       </w:r>
       <w:r/>
-      <w:r/>
     </w:p>
     <w:p>
       <w:pPr>
+        <w:ind w:left="0" w:right="0" w:firstLine="0"/>
         <w:jc w:val="left"/>
         <w:spacing w:line="360" w:lineRule="auto"/>
       </w:pPr>
@@ -357,11 +351,10 @@
         </mc:AlternateContent>
       </w:r>
       <w:r/>
-      <w:r/>
     </w:p>
     <w:p>
       <w:pPr>
-        <w:pStyle w:val="674"/>
+        <w:pStyle w:val="675"/>
       </w:pPr>
       <w:r>
         <w:t xml:space="preserve">Рис. </w:t>
@@ -374,7 +367,6 @@
       <w:r>
         <w:t xml:space="preserve">1</w:t>
       </w:r>
-      <w:r/>
       <w:r>
         <w:fldChar w:fldCharType="end"/>
       </w:r>
@@ -385,7 +377,7 @@
     </w:p>
     <w:p>
       <w:pPr>
-        <w:pStyle w:val="823"/>
+        <w:pStyle w:val="824"/>
         <w:numPr>
           <w:ilvl w:val="0"/>
           <w:numId w:val="1"/>
@@ -446,14 +438,12 @@
           <w14:ligatures w14:val="none"/>
         </w:rPr>
       </w:pPr>
-      <w:r/>
       <w:r>
         <w:t xml:space="preserve">Data Managment</w:t>
       </w:r>
       <w:r>
         <w:t xml:space="preserve">: Этот сервис взаимодействует с базой данных SQLite, управляя данными о дронах и камерах. Он выполняет операции CRUD на основе команд с фронтенда.</w:t>
       </w:r>
-      <w:r/>
       <w:r/>
     </w:p>
     <w:p>
@@ -511,11 +501,7 @@
           <w:highlight w:val="none"/>
         </w:rPr>
       </w:r>
-      <w:r>
-        <w:rPr>
-          <w:highlight w:val="none"/>
-        </w:rPr>
-      </w:r>
+      <w:r/>
     </w:p>
     <w:p>
       <w:pPr>
@@ -699,15 +685,11 @@
           <w:highlight w:val="none"/>
         </w:rPr>
       </w:r>
-      <w:r>
-        <w:rPr>
-          <w:highlight w:val="none"/>
-        </w:rPr>
-      </w:r>
+      <w:r/>
     </w:p>
     <w:p>
       <w:pPr>
-        <w:pStyle w:val="823"/>
+        <w:pStyle w:val="824"/>
         <w:numPr>
           <w:ilvl w:val="0"/>
           <w:numId w:val="1"/>
@@ -740,7 +722,6 @@
           <w14:ligatures w14:val="none"/>
         </w:rPr>
       </w:pPr>
-      <w:r/>
       <w:r>
         <w:t xml:space="preserve">На рисунке 2 представлена модель базы данных нашей системы для планирования маршрутов сельскохозяйственных дронов. Модель отличается своей простотой: она состоит всего из двух таблиц – "</w:t>
       </w:r>
@@ -865,10 +846,11 @@
           <w:highlight w:val="none"/>
         </w:rPr>
       </w:r>
+      <w:r/>
     </w:p>
     <w:p>
       <w:pPr>
-        <w:pStyle w:val="674"/>
+        <w:pStyle w:val="675"/>
       </w:pPr>
       <w:r>
         <w:t xml:space="preserve">Рис. </w:t>
@@ -881,7 +863,6 @@
       <w:r>
         <w:t xml:space="preserve">2</w:t>
       </w:r>
-      <w:r/>
       <w:r>
         <w:fldChar w:fldCharType="end"/>
       </w:r>
@@ -892,7 +873,7 @@
     </w:p>
     <w:p>
       <w:pPr>
-        <w:pStyle w:val="823"/>
+        <w:pStyle w:val="824"/>
         <w:numPr>
           <w:ilvl w:val="0"/>
           <w:numId w:val="1"/>
@@ -954,7 +935,10 @@
         </w:pBdr>
       </w:pPr>
       <w:r>
-        <w:t xml:space="preserve">Процесс начинается с шести параллельных действий. Пользователь может установить точку запуска дрона, что является начальной точкой маршрута. Также, пользователь обозначает область съемки, указывая на карте область, которую необходимо облететь. Затем пользов</w:t>
+        <w:t xml:space="preserve">П</w:t>
+      </w:r>
+      <w:r>
+        <w:t xml:space="preserve">роцесс начинается с шести параллельных действий. Пользователь может установить точку запуска дрона, что является начальной точкой маршрута. Также, пользователь обозначает область съемки, указывая на карте область, которую необходимо облететь. Затем пользов</w:t>
       </w:r>
       <w:r>
         <w:t xml:space="preserve">атель может выбрать алгоритм. В этот же момент пользователь выбирает модель дрона и камеру из списка доступных в системе, </w:t>
@@ -965,12 +949,12 @@
       <w:r>
         <w:t xml:space="preserve">, после чего система сама рассчитывает оптимальную высоту полета.</w:t>
       </w:r>
-      <w:r/>
       <w:r>
         <w:rPr>
           <w14:ligatures w14:val="none"/>
         </w:rPr>
       </w:r>
+      <w:r/>
     </w:p>
     <w:p>
       <w:pPr>
@@ -1030,22 +1014,12 @@
       <w:r>
         <w:t xml:space="preserve">.</w:t>
       </w:r>
-      <w:r/>
       <w:r>
         <w:rPr>
           <w14:ligatures w14:val="none"/>
         </w:rPr>
       </w:r>
-      <w:r>
-        <w:rPr>
-          <w14:ligatures w14:val="none"/>
-        </w:rPr>
-      </w:r>
-      <w:r>
-        <w:rPr>
-          <w14:ligatures w14:val="none"/>
-        </w:rPr>
-      </w:r>
+      <w:r/>
     </w:p>
     <w:p>
       <w:pPr>
@@ -1134,10 +1108,11 @@
           <w:highlight w:val="none"/>
         </w:rPr>
       </w:r>
+      <w:r/>
     </w:p>
     <w:p>
       <w:pPr>
-        <w:pStyle w:val="674"/>
+        <w:pStyle w:val="675"/>
         <w:jc w:val="center"/>
         <w:rPr>
           <w14:ligatures w14:val="none"/>
@@ -1154,7 +1129,6 @@
       <w:r>
         <w:t xml:space="preserve">3</w:t>
       </w:r>
-      <w:r/>
       <w:r>
         <w:fldChar w:fldCharType="end"/>
       </w:r>
@@ -1712,11 +1686,11 @@
     <w:lsdException w:name="Bibliography" w:uiPriority="37"/>
     <w:lsdException w:name="TOC Heading" w:uiPriority="39" w:qFormat="1"/>
   </w:latentStyles>
-  <w:style w:type="paragraph" w:styleId="643">
+  <w:style w:type="paragraph" w:styleId="644">
     <w:name w:val="Heading 1"/>
-    <w:basedOn w:val="819"/>
-    <w:next w:val="819"/>
-    <w:link w:val="644"/>
+    <w:basedOn w:val="820"/>
+    <w:next w:val="820"/>
+    <w:link w:val="645"/>
     <w:uiPriority w:val="9"/>
     <w:qFormat/>
     <w:pPr>
@@ -1731,10 +1705,10 @@
       <w:szCs w:val="40"/>
     </w:rPr>
   </w:style>
-  <w:style w:type="character" w:styleId="644">
+  <w:style w:type="character" w:styleId="645">
     <w:name w:val="Heading 1 Char"/>
-    <w:basedOn w:val="820"/>
-    <w:link w:val="643"/>
+    <w:basedOn w:val="821"/>
+    <w:link w:val="644"/>
     <w:uiPriority w:val="9"/>
     <w:rPr>
       <w:rFonts w:ascii="Arial" w:hAnsi="Arial" w:eastAsia="Arial" w:cs="Arial"/>
@@ -1742,11 +1716,11 @@
       <w:szCs w:val="40"/>
     </w:rPr>
   </w:style>
-  <w:style w:type="paragraph" w:styleId="645">
+  <w:style w:type="paragraph" w:styleId="646">
     <w:name w:val="Heading 2"/>
-    <w:basedOn w:val="819"/>
-    <w:next w:val="819"/>
-    <w:link w:val="646"/>
+    <w:basedOn w:val="820"/>
+    <w:next w:val="820"/>
+    <w:link w:val="647"/>
     <w:uiPriority w:val="9"/>
     <w:unhideWhenUsed/>
     <w:qFormat/>
@@ -1761,21 +1735,21 @@
       <w:sz w:val="34"/>
     </w:rPr>
   </w:style>
-  <w:style w:type="character" w:styleId="646">
+  <w:style w:type="character" w:styleId="647">
     <w:name w:val="Heading 2 Char"/>
-    <w:basedOn w:val="820"/>
-    <w:link w:val="645"/>
+    <w:basedOn w:val="821"/>
+    <w:link w:val="646"/>
     <w:uiPriority w:val="9"/>
     <w:rPr>
       <w:rFonts w:ascii="Arial" w:hAnsi="Arial" w:eastAsia="Arial" w:cs="Arial"/>
       <w:sz w:val="34"/>
     </w:rPr>
   </w:style>
-  <w:style w:type="paragraph" w:styleId="647">
+  <w:style w:type="paragraph" w:styleId="648">
     <w:name w:val="Heading 3"/>
-    <w:basedOn w:val="819"/>
-    <w:next w:val="819"/>
-    <w:link w:val="648"/>
+    <w:basedOn w:val="820"/>
+    <w:next w:val="820"/>
+    <w:link w:val="649"/>
     <w:uiPriority w:val="9"/>
     <w:unhideWhenUsed/>
     <w:qFormat/>
@@ -1791,10 +1765,10 @@
       <w:szCs w:val="30"/>
     </w:rPr>
   </w:style>
-  <w:style w:type="character" w:styleId="648">
+  <w:style w:type="character" w:styleId="649">
     <w:name w:val="Heading 3 Char"/>
-    <w:basedOn w:val="820"/>
-    <w:link w:val="647"/>
+    <w:basedOn w:val="821"/>
+    <w:link w:val="648"/>
     <w:uiPriority w:val="9"/>
     <w:rPr>
       <w:rFonts w:ascii="Arial" w:hAnsi="Arial" w:eastAsia="Arial" w:cs="Arial"/>
@@ -1802,11 +1776,11 @@
       <w:szCs w:val="30"/>
     </w:rPr>
   </w:style>
-  <w:style w:type="paragraph" w:styleId="649">
+  <w:style w:type="paragraph" w:styleId="650">
     <w:name w:val="Heading 4"/>
-    <w:basedOn w:val="819"/>
-    <w:next w:val="819"/>
-    <w:link w:val="650"/>
+    <w:basedOn w:val="820"/>
+    <w:next w:val="820"/>
+    <w:link w:val="651"/>
     <w:uiPriority w:val="9"/>
     <w:unhideWhenUsed/>
     <w:qFormat/>
@@ -1824,10 +1798,10 @@
       <w:szCs w:val="26"/>
     </w:rPr>
   </w:style>
-  <w:style w:type="character" w:styleId="650">
+  <w:style w:type="character" w:styleId="651">
     <w:name w:val="Heading 4 Char"/>
-    <w:basedOn w:val="820"/>
-    <w:link w:val="649"/>
+    <w:basedOn w:val="821"/>
+    <w:link w:val="650"/>
     <w:uiPriority w:val="9"/>
     <w:rPr>
       <w:rFonts w:ascii="Arial" w:hAnsi="Arial" w:eastAsia="Arial" w:cs="Arial"/>
@@ -1837,11 +1811,11 @@
       <w:szCs w:val="26"/>
     </w:rPr>
   </w:style>
-  <w:style w:type="paragraph" w:styleId="651">
+  <w:style w:type="paragraph" w:styleId="652">
     <w:name w:val="Heading 5"/>
-    <w:basedOn w:val="819"/>
-    <w:next w:val="819"/>
-    <w:link w:val="652"/>
+    <w:basedOn w:val="820"/>
+    <w:next w:val="820"/>
+    <w:link w:val="653"/>
     <w:uiPriority w:val="9"/>
     <w:unhideWhenUsed/>
     <w:qFormat/>
@@ -1859,10 +1833,10 @@
       <w:szCs w:val="24"/>
     </w:rPr>
   </w:style>
-  <w:style w:type="character" w:styleId="652">
+  <w:style w:type="character" w:styleId="653">
     <w:name w:val="Heading 5 Char"/>
-    <w:basedOn w:val="820"/>
-    <w:link w:val="651"/>
+    <w:basedOn w:val="821"/>
+    <w:link w:val="652"/>
     <w:uiPriority w:val="9"/>
     <w:rPr>
       <w:rFonts w:ascii="Arial" w:hAnsi="Arial" w:eastAsia="Arial" w:cs="Arial"/>
@@ -1872,11 +1846,11 @@
       <w:szCs w:val="24"/>
     </w:rPr>
   </w:style>
-  <w:style w:type="paragraph" w:styleId="653">
+  <w:style w:type="paragraph" w:styleId="654">
     <w:name w:val="Heading 6"/>
-    <w:basedOn w:val="819"/>
-    <w:next w:val="819"/>
-    <w:link w:val="654"/>
+    <w:basedOn w:val="820"/>
+    <w:next w:val="820"/>
+    <w:link w:val="655"/>
     <w:uiPriority w:val="9"/>
     <w:unhideWhenUsed/>
     <w:qFormat/>
@@ -1894,10 +1868,10 @@
       <w:szCs w:val="22"/>
     </w:rPr>
   </w:style>
-  <w:style w:type="character" w:styleId="654">
+  <w:style w:type="character" w:styleId="655">
     <w:name w:val="Heading 6 Char"/>
-    <w:basedOn w:val="820"/>
-    <w:link w:val="653"/>
+    <w:basedOn w:val="821"/>
+    <w:link w:val="654"/>
     <w:uiPriority w:val="9"/>
     <w:rPr>
       <w:rFonts w:ascii="Arial" w:hAnsi="Arial" w:eastAsia="Arial" w:cs="Arial"/>
@@ -1907,11 +1881,11 @@
       <w:szCs w:val="22"/>
     </w:rPr>
   </w:style>
-  <w:style w:type="paragraph" w:styleId="655">
+  <w:style w:type="paragraph" w:styleId="656">
     <w:name w:val="Heading 7"/>
-    <w:basedOn w:val="819"/>
-    <w:next w:val="819"/>
-    <w:link w:val="656"/>
+    <w:basedOn w:val="820"/>
+    <w:next w:val="820"/>
+    <w:link w:val="657"/>
     <w:uiPriority w:val="9"/>
     <w:unhideWhenUsed/>
     <w:qFormat/>
@@ -1931,10 +1905,10 @@
       <w:szCs w:val="22"/>
     </w:rPr>
   </w:style>
-  <w:style w:type="character" w:styleId="656">
+  <w:style w:type="character" w:styleId="657">
     <w:name w:val="Heading 7 Char"/>
-    <w:basedOn w:val="820"/>
-    <w:link w:val="655"/>
+    <w:basedOn w:val="821"/>
+    <w:link w:val="656"/>
     <w:uiPriority w:val="9"/>
     <w:rPr>
       <w:rFonts w:ascii="Arial" w:hAnsi="Arial" w:eastAsia="Arial" w:cs="Arial"/>
@@ -1946,11 +1920,11 @@
       <w:szCs w:val="22"/>
     </w:rPr>
   </w:style>
-  <w:style w:type="paragraph" w:styleId="657">
+  <w:style w:type="paragraph" w:styleId="658">
     <w:name w:val="Heading 8"/>
-    <w:basedOn w:val="819"/>
-    <w:next w:val="819"/>
-    <w:link w:val="658"/>
+    <w:basedOn w:val="820"/>
+    <w:next w:val="820"/>
+    <w:link w:val="659"/>
     <w:uiPriority w:val="9"/>
     <w:unhideWhenUsed/>
     <w:qFormat/>
@@ -1968,10 +1942,10 @@
       <w:szCs w:val="22"/>
     </w:rPr>
   </w:style>
-  <w:style w:type="character" w:styleId="658">
+  <w:style w:type="character" w:styleId="659">
     <w:name w:val="Heading 8 Char"/>
-    <w:basedOn w:val="820"/>
-    <w:link w:val="657"/>
+    <w:basedOn w:val="821"/>
+    <w:link w:val="658"/>
     <w:uiPriority w:val="9"/>
     <w:rPr>
       <w:rFonts w:ascii="Arial" w:hAnsi="Arial" w:eastAsia="Arial" w:cs="Arial"/>
@@ -1981,11 +1955,11 @@
       <w:szCs w:val="22"/>
     </w:rPr>
   </w:style>
-  <w:style w:type="paragraph" w:styleId="659">
+  <w:style w:type="paragraph" w:styleId="660">
     <w:name w:val="Heading 9"/>
-    <w:basedOn w:val="819"/>
-    <w:next w:val="819"/>
-    <w:link w:val="660"/>
+    <w:basedOn w:val="820"/>
+    <w:next w:val="820"/>
+    <w:link w:val="661"/>
     <w:uiPriority w:val="9"/>
     <w:unhideWhenUsed/>
     <w:qFormat/>
@@ -2003,10 +1977,10 @@
       <w:szCs w:val="21"/>
     </w:rPr>
   </w:style>
-  <w:style w:type="character" w:styleId="660">
+  <w:style w:type="character" w:styleId="661">
     <w:name w:val="Heading 9 Char"/>
-    <w:basedOn w:val="820"/>
-    <w:link w:val="659"/>
+    <w:basedOn w:val="821"/>
+    <w:link w:val="660"/>
     <w:uiPriority w:val="9"/>
     <w:rPr>
       <w:rFonts w:ascii="Arial" w:hAnsi="Arial" w:eastAsia="Arial" w:cs="Arial"/>
@@ -2016,7 +1990,7 @@
       <w:szCs w:val="21"/>
     </w:rPr>
   </w:style>
-  <w:style w:type="paragraph" w:styleId="661">
+  <w:style w:type="paragraph" w:styleId="662">
     <w:name w:val="No Spacing"/>
     <w:uiPriority w:val="1"/>
     <w:qFormat/>
@@ -2024,11 +1998,11 @@
       <w:spacing w:before="0" w:after="0" w:line="240" w:lineRule="auto"/>
     </w:pPr>
   </w:style>
-  <w:style w:type="paragraph" w:styleId="662">
+  <w:style w:type="paragraph" w:styleId="663">
     <w:name w:val="Title"/>
-    <w:basedOn w:val="819"/>
-    <w:next w:val="819"/>
-    <w:link w:val="663"/>
+    <w:basedOn w:val="820"/>
+    <w:next w:val="820"/>
+    <w:link w:val="664"/>
     <w:uiPriority w:val="10"/>
     <w:qFormat/>
     <w:pPr>
@@ -2040,21 +2014,21 @@
       <w:szCs w:val="48"/>
     </w:rPr>
   </w:style>
-  <w:style w:type="character" w:styleId="663">
+  <w:style w:type="character" w:styleId="664">
     <w:name w:val="Title Char"/>
-    <w:basedOn w:val="820"/>
-    <w:link w:val="662"/>
+    <w:basedOn w:val="821"/>
+    <w:link w:val="663"/>
     <w:uiPriority w:val="10"/>
     <w:rPr>
       <w:sz w:val="48"/>
       <w:szCs w:val="48"/>
     </w:rPr>
   </w:style>
-  <w:style w:type="paragraph" w:styleId="664">
+  <w:style w:type="paragraph" w:styleId="665">
     <w:name w:val="Subtitle"/>
-    <w:basedOn w:val="819"/>
-    <w:next w:val="819"/>
-    <w:link w:val="665"/>
+    <w:basedOn w:val="820"/>
+    <w:next w:val="820"/>
+    <w:link w:val="666"/>
     <w:uiPriority w:val="11"/>
     <w:qFormat/>
     <w:pPr>
@@ -2065,21 +2039,21 @@
       <w:szCs w:val="24"/>
     </w:rPr>
   </w:style>
-  <w:style w:type="character" w:styleId="665">
+  <w:style w:type="character" w:styleId="666">
     <w:name w:val="Subtitle Char"/>
-    <w:basedOn w:val="820"/>
-    <w:link w:val="664"/>
+    <w:basedOn w:val="821"/>
+    <w:link w:val="665"/>
     <w:uiPriority w:val="11"/>
     <w:rPr>
       <w:sz w:val="24"/>
       <w:szCs w:val="24"/>
     </w:rPr>
   </w:style>
-  <w:style w:type="paragraph" w:styleId="666">
+  <w:style w:type="paragraph" w:styleId="667">
     <w:name w:val="Quote"/>
-    <w:basedOn w:val="819"/>
-    <w:next w:val="819"/>
-    <w:link w:val="667"/>
+    <w:basedOn w:val="820"/>
+    <w:next w:val="820"/>
+    <w:link w:val="668"/>
     <w:uiPriority w:val="29"/>
     <w:qFormat/>
     <w:pPr>
@@ -2089,19 +2063,19 @@
       <w:i/>
     </w:rPr>
   </w:style>
-  <w:style w:type="character" w:styleId="667">
+  <w:style w:type="character" w:styleId="668">
     <w:name w:val="Quote Char"/>
-    <w:link w:val="666"/>
+    <w:link w:val="667"/>
     <w:uiPriority w:val="29"/>
     <w:rPr>
       <w:i/>
     </w:rPr>
   </w:style>
-  <w:style w:type="paragraph" w:styleId="668">
+  <w:style w:type="paragraph" w:styleId="669">
     <w:name w:val="Intense Quote"/>
-    <w:basedOn w:val="819"/>
-    <w:next w:val="819"/>
-    <w:link w:val="669"/>
+    <w:basedOn w:val="820"/>
+    <w:next w:val="820"/>
+    <w:link w:val="670"/>
     <w:uiPriority w:val="30"/>
     <w:qFormat/>
     <w:pPr>
@@ -2119,18 +2093,18 @@
       <w:i/>
     </w:rPr>
   </w:style>
-  <w:style w:type="character" w:styleId="669">
+  <w:style w:type="character" w:styleId="670">
     <w:name w:val="Intense Quote Char"/>
-    <w:link w:val="668"/>
+    <w:link w:val="669"/>
     <w:uiPriority w:val="30"/>
     <w:rPr>
       <w:i/>
     </w:rPr>
   </w:style>
-  <w:style w:type="paragraph" w:styleId="670">
+  <w:style w:type="paragraph" w:styleId="671">
     <w:name w:val="Header"/>
-    <w:basedOn w:val="819"/>
-    <w:link w:val="671"/>
+    <w:basedOn w:val="820"/>
+    <w:link w:val="672"/>
     <w:uiPriority w:val="99"/>
     <w:unhideWhenUsed/>
     <w:pPr>
@@ -2141,16 +2115,16 @@
       </w:tabs>
     </w:pPr>
   </w:style>
-  <w:style w:type="character" w:styleId="671">
+  <w:style w:type="character" w:styleId="672">
     <w:name w:val="Header Char"/>
+    <w:basedOn w:val="821"/>
+    <w:link w:val="671"/>
+    <w:uiPriority w:val="99"/>
+  </w:style>
+  <w:style w:type="paragraph" w:styleId="673">
+    <w:name w:val="Footer"/>
     <w:basedOn w:val="820"/>
-    <w:link w:val="670"/>
-    <w:uiPriority w:val="99"/>
-  </w:style>
-  <w:style w:type="paragraph" w:styleId="672">
-    <w:name w:val="Footer"/>
-    <w:basedOn w:val="819"/>
-    <w:link w:val="675"/>
+    <w:link w:val="676"/>
     <w:uiPriority w:val="99"/>
     <w:unhideWhenUsed/>
     <w:pPr>
@@ -2161,16 +2135,16 @@
       </w:tabs>
     </w:pPr>
   </w:style>
-  <w:style w:type="character" w:styleId="673">
+  <w:style w:type="character" w:styleId="674">
     <w:name w:val="Footer Char"/>
+    <w:basedOn w:val="821"/>
+    <w:link w:val="673"/>
+    <w:uiPriority w:val="99"/>
+  </w:style>
+  <w:style w:type="paragraph" w:styleId="675">
+    <w:name w:val="Caption"/>
     <w:basedOn w:val="820"/>
-    <w:link w:val="672"/>
-    <w:uiPriority w:val="99"/>
-  </w:style>
-  <w:style w:type="paragraph" w:styleId="674">
-    <w:name w:val="Caption"/>
-    <w:basedOn w:val="819"/>
-    <w:next w:val="819"/>
+    <w:next w:val="820"/>
     <w:uiPriority w:val="35"/>
     <w:semiHidden/>
     <w:unhideWhenUsed/>
@@ -2187,15 +2161,15 @@
       <w:szCs w:val="28"/>
     </w:rPr>
   </w:style>
-  <w:style w:type="character" w:styleId="675">
+  <w:style w:type="character" w:styleId="676">
     <w:name w:val="Caption Char"/>
-    <w:basedOn w:val="674"/>
-    <w:link w:val="672"/>
+    <w:basedOn w:val="675"/>
+    <w:link w:val="673"/>
     <w:uiPriority w:val="99"/>
   </w:style>
-  <w:style w:type="table" w:styleId="676">
+  <w:style w:type="table" w:styleId="677">
     <w:name w:val="Table Grid Light"/>
-    <w:basedOn w:val="821"/>
+    <w:basedOn w:val="822"/>
     <w:uiPriority w:val="59"/>
     <w:pPr>
       <w:spacing w:after="0" w:line="240" w:lineRule="auto"/>
@@ -2218,9 +2192,9 @@
       </w:tblCellMar>
     </w:tblPr>
   </w:style>
-  <w:style w:type="table" w:styleId="677">
+  <w:style w:type="table" w:styleId="678">
     <w:name w:val="Plain Table 1"/>
-    <w:basedOn w:val="821"/>
+    <w:basedOn w:val="822"/>
     <w:uiPriority w:val="59"/>
     <w:pPr>
       <w:spacing w:after="0" w:line="240" w:lineRule="auto"/>
@@ -2285,9 +2259,9 @@
       </w:rPr>
     </w:tblStylePr>
   </w:style>
-  <w:style w:type="table" w:styleId="678">
+  <w:style w:type="table" w:styleId="679">
     <w:name w:val="Plain Table 2"/>
-    <w:basedOn w:val="821"/>
+    <w:basedOn w:val="822"/>
     <w:uiPriority w:val="59"/>
     <w:pPr>
       <w:spacing w:after="0" w:line="240" w:lineRule="auto"/>
@@ -2370,9 +2344,9 @@
       </w:rPr>
     </w:tblStylePr>
   </w:style>
-  <w:style w:type="table" w:styleId="679">
+  <w:style w:type="table" w:styleId="680">
     <w:name w:val="Plain Table 3"/>
-    <w:basedOn w:val="821"/>
+    <w:basedOn w:val="822"/>
     <w:uiPriority w:val="99"/>
     <w:pPr>
       <w:spacing w:after="0" w:line="240" w:lineRule="auto"/>
@@ -2447,9 +2421,9 @@
       </w:rPr>
     </w:tblStylePr>
   </w:style>
-  <w:style w:type="table" w:styleId="680">
+  <w:style w:type="table" w:styleId="681">
     <w:name w:val="Plain Table 4"/>
-    <w:basedOn w:val="821"/>
+    <w:basedOn w:val="822"/>
     <w:uiPriority w:val="99"/>
     <w:pPr>
       <w:spacing w:after="0" w:line="240" w:lineRule="auto"/>
@@ -2504,9 +2478,9 @@
       </w:rPr>
     </w:tblStylePr>
   </w:style>
-  <w:style w:type="table" w:styleId="681">
+  <w:style w:type="table" w:styleId="682">
     <w:name w:val="Plain Table 5"/>
-    <w:basedOn w:val="821"/>
+    <w:basedOn w:val="822"/>
     <w:uiPriority w:val="99"/>
     <w:pPr>
       <w:spacing w:after="0" w:line="240" w:lineRule="auto"/>
@@ -2592,9 +2566,9 @@
       </w:tcPr>
     </w:tblStylePr>
   </w:style>
-  <w:style w:type="table" w:styleId="682">
+  <w:style w:type="table" w:styleId="683">
     <w:name w:val="Grid Table 1 Light"/>
-    <w:basedOn w:val="821"/>
+    <w:basedOn w:val="822"/>
     <w:uiPriority w:val="99"/>
     <w:pPr>
       <w:spacing w:after="0" w:line="240" w:lineRule="auto"/>
@@ -2657,9 +2631,9 @@
       </w:rPr>
     </w:tblStylePr>
   </w:style>
-  <w:style w:type="table" w:styleId="683">
+  <w:style w:type="table" w:styleId="684">
     <w:name w:val="Grid Table 1 Light - Accent 1"/>
-    <w:basedOn w:val="821"/>
+    <w:basedOn w:val="822"/>
     <w:uiPriority w:val="99"/>
     <w:pPr>
       <w:spacing w:after="0" w:line="240" w:lineRule="auto"/>
@@ -2722,9 +2696,9 @@
       </w:rPr>
     </w:tblStylePr>
   </w:style>
-  <w:style w:type="table" w:styleId="684">
+  <w:style w:type="table" w:styleId="685">
     <w:name w:val="Grid Table 1 Light - Accent 2"/>
-    <w:basedOn w:val="821"/>
+    <w:basedOn w:val="822"/>
     <w:uiPriority w:val="99"/>
     <w:pPr>
       <w:spacing w:after="0" w:line="240" w:lineRule="auto"/>
@@ -2787,9 +2761,9 @@
       </w:rPr>
     </w:tblStylePr>
   </w:style>
-  <w:style w:type="table" w:styleId="685">
+  <w:style w:type="table" w:styleId="686">
     <w:name w:val="Grid Table 1 Light - Accent 3"/>
-    <w:basedOn w:val="821"/>
+    <w:basedOn w:val="822"/>
     <w:uiPriority w:val="99"/>
     <w:pPr>
       <w:spacing w:after="0" w:line="240" w:lineRule="auto"/>
@@ -2852,9 +2826,9 @@
       </w:rPr>
     </w:tblStylePr>
   </w:style>
-  <w:style w:type="table" w:styleId="686">
+  <w:style w:type="table" w:styleId="687">
     <w:name w:val="Grid Table 1 Light - Accent 4"/>
-    <w:basedOn w:val="821"/>
+    <w:basedOn w:val="822"/>
     <w:uiPriority w:val="99"/>
     <w:pPr>
       <w:spacing w:after="0" w:line="240" w:lineRule="auto"/>
@@ -2917,9 +2891,9 @@
       </w:rPr>
     </w:tblStylePr>
   </w:style>
-  <w:style w:type="table" w:styleId="687">
+  <w:style w:type="table" w:styleId="688">
     <w:name w:val="Grid Table 1 Light - Accent 5"/>
-    <w:basedOn w:val="821"/>
+    <w:basedOn w:val="822"/>
     <w:uiPriority w:val="99"/>
     <w:pPr>
       <w:spacing w:after="0" w:line="240" w:lineRule="auto"/>
@@ -2982,9 +2956,9 @@
       </w:rPr>
     </w:tblStylePr>
   </w:style>
-  <w:style w:type="table" w:styleId="688">
+  <w:style w:type="table" w:styleId="689">
     <w:name w:val="Grid Table 1 Light - Accent 6"/>
-    <w:basedOn w:val="821"/>
+    <w:basedOn w:val="822"/>
     <w:uiPriority w:val="99"/>
     <w:pPr>
       <w:spacing w:after="0" w:line="240" w:lineRule="auto"/>
@@ -3047,9 +3021,9 @@
       </w:rPr>
     </w:tblStylePr>
   </w:style>
-  <w:style w:type="table" w:styleId="689">
+  <w:style w:type="table" w:styleId="690">
     <w:name w:val="Grid Table 2"/>
-    <w:basedOn w:val="821"/>
+    <w:basedOn w:val="822"/>
     <w:uiPriority w:val="99"/>
     <w:pPr>
       <w:spacing w:after="0" w:line="240" w:lineRule="auto"/>
@@ -3127,9 +3101,9 @@
       </w:tcPr>
     </w:tblStylePr>
   </w:style>
-  <w:style w:type="table" w:styleId="690">
+  <w:style w:type="table" w:styleId="691">
     <w:name w:val="Grid Table 2 - Accent 1"/>
-    <w:basedOn w:val="821"/>
+    <w:basedOn w:val="822"/>
     <w:uiPriority w:val="99"/>
     <w:pPr>
       <w:spacing w:after="0" w:line="240" w:lineRule="auto"/>
@@ -3207,9 +3181,9 @@
       </w:tcPr>
     </w:tblStylePr>
   </w:style>
-  <w:style w:type="table" w:styleId="691">
+  <w:style w:type="table" w:styleId="692">
     <w:name w:val="Grid Table 2 - Accent 2"/>
-    <w:basedOn w:val="821"/>
+    <w:basedOn w:val="822"/>
     <w:uiPriority w:val="99"/>
     <w:pPr>
       <w:spacing w:after="0" w:line="240" w:lineRule="auto"/>
@@ -3287,9 +3261,9 @@
       </w:tcPr>
     </w:tblStylePr>
   </w:style>
-  <w:style w:type="table" w:styleId="692">
+  <w:style w:type="table" w:styleId="693">
     <w:name w:val="Grid Table 2 - Accent 3"/>
-    <w:basedOn w:val="821"/>
+    <w:basedOn w:val="822"/>
     <w:uiPriority w:val="99"/>
     <w:pPr>
       <w:spacing w:after="0" w:line="240" w:lineRule="auto"/>
@@ -3367,9 +3341,9 @@
       </w:tcPr>
     </w:tblStylePr>
   </w:style>
-  <w:style w:type="table" w:styleId="693">
+  <w:style w:type="table" w:styleId="694">
     <w:name w:val="Grid Table 2 - Accent 4"/>
-    <w:basedOn w:val="821"/>
+    <w:basedOn w:val="822"/>
     <w:uiPriority w:val="99"/>
     <w:pPr>
       <w:spacing w:after="0" w:line="240" w:lineRule="auto"/>
@@ -3447,9 +3421,9 @@
       </w:tcPr>
     </w:tblStylePr>
   </w:style>
-  <w:style w:type="table" w:styleId="694">
+  <w:style w:type="table" w:styleId="695">
     <w:name w:val="Grid Table 2 - Accent 5"/>
-    <w:basedOn w:val="821"/>
+    <w:basedOn w:val="822"/>
     <w:uiPriority w:val="99"/>
     <w:pPr>
       <w:spacing w:after="0" w:line="240" w:lineRule="auto"/>
@@ -3527,9 +3501,9 @@
       </w:tcPr>
     </w:tblStylePr>
   </w:style>
-  <w:style w:type="table" w:styleId="695">
+  <w:style w:type="table" w:styleId="696">
     <w:name w:val="Grid Table 2 - Accent 6"/>
-    <w:basedOn w:val="821"/>
+    <w:basedOn w:val="822"/>
     <w:uiPriority w:val="99"/>
     <w:pPr>
       <w:spacing w:after="0" w:line="240" w:lineRule="auto"/>
@@ -3607,9 +3581,9 @@
       </w:tcPr>
     </w:tblStylePr>
   </w:style>
-  <w:style w:type="table" w:styleId="696">
+  <w:style w:type="table" w:styleId="697">
     <w:name w:val="Grid Table 3"/>
-    <w:basedOn w:val="821"/>
+    <w:basedOn w:val="822"/>
     <w:uiPriority w:val="99"/>
     <w:pPr>
       <w:spacing w:after="0" w:line="240" w:lineRule="auto"/>
@@ -3708,9 +3682,9 @@
       </w:tcPr>
     </w:tblStylePr>
   </w:style>
-  <w:style w:type="table" w:styleId="697">
+  <w:style w:type="table" w:styleId="698">
     <w:name w:val="Grid Table 3 - Accent 1"/>
-    <w:basedOn w:val="821"/>
+    <w:basedOn w:val="822"/>
     <w:uiPriority w:val="99"/>
     <w:pPr>
       <w:spacing w:after="0" w:line="240" w:lineRule="auto"/>
@@ -3809,9 +3783,9 @@
       </w:tcPr>
     </w:tblStylePr>
   </w:style>
-  <w:style w:type="table" w:styleId="698">
+  <w:style w:type="table" w:styleId="699">
     <w:name w:val="Grid Table 3 - Accent 2"/>
-    <w:basedOn w:val="821"/>
+    <w:basedOn w:val="822"/>
     <w:uiPriority w:val="99"/>
     <w:pPr>
       <w:spacing w:after="0" w:line="240" w:lineRule="auto"/>
@@ -3910,9 +3884,9 @@
       </w:tcPr>
     </w:tblStylePr>
   </w:style>
-  <w:style w:type="table" w:styleId="699">
+  <w:style w:type="table" w:styleId="700">
     <w:name w:val="Grid Table 3 - Accent 3"/>
-    <w:basedOn w:val="821"/>
+    <w:basedOn w:val="822"/>
     <w:uiPriority w:val="99"/>
     <w:pPr>
       <w:spacing w:after="0" w:line="240" w:lineRule="auto"/>
@@ -4011,9 +3985,9 @@
       </w:tcPr>
     </w:tblStylePr>
   </w:style>
-  <w:style w:type="table" w:styleId="700">
+  <w:style w:type="table" w:styleId="701">
     <w:name w:val="Grid Table 3 - Accent 4"/>
-    <w:basedOn w:val="821"/>
+    <w:basedOn w:val="822"/>
     <w:uiPriority w:val="99"/>
     <w:pPr>
       <w:spacing w:after="0" w:line="240" w:lineRule="auto"/>
@@ -4112,9 +4086,9 @@
       </w:tcPr>
     </w:tblStylePr>
   </w:style>
-  <w:style w:type="table" w:styleId="701">
+  <w:style w:type="table" w:styleId="702">
     <w:name w:val="Grid Table 3 - Accent 5"/>
-    <w:basedOn w:val="821"/>
+    <w:basedOn w:val="822"/>
     <w:uiPriority w:val="99"/>
     <w:pPr>
       <w:spacing w:after="0" w:line="240" w:lineRule="auto"/>
@@ -4213,9 +4187,9 @@
       </w:tcPr>
     </w:tblStylePr>
   </w:style>
-  <w:style w:type="table" w:styleId="702">
+  <w:style w:type="table" w:styleId="703">
     <w:name w:val="Grid Table 3 - Accent 6"/>
-    <w:basedOn w:val="821"/>
+    <w:basedOn w:val="822"/>
     <w:uiPriority w:val="99"/>
     <w:pPr>
       <w:spacing w:after="0" w:line="240" w:lineRule="auto"/>
@@ -4314,9 +4288,9 @@
       </w:tcPr>
     </w:tblStylePr>
   </w:style>
-  <w:style w:type="table" w:styleId="703">
+  <w:style w:type="table" w:styleId="704">
     <w:name w:val="Grid Table 4"/>
-    <w:basedOn w:val="821"/>
+    <w:basedOn w:val="822"/>
     <w:uiPriority w:val="59"/>
     <w:pPr>
       <w:spacing w:after="0" w:line="240" w:lineRule="auto"/>
@@ -4395,9 +4369,9 @@
       </w:tcPr>
     </w:tblStylePr>
   </w:style>
-  <w:style w:type="table" w:styleId="704">
+  <w:style w:type="table" w:styleId="705">
     <w:name w:val="Grid Table 4 - Accent 1"/>
-    <w:basedOn w:val="821"/>
+    <w:basedOn w:val="822"/>
     <w:uiPriority w:val="59"/>
     <w:pPr>
       <w:spacing w:after="0" w:line="240" w:lineRule="auto"/>
@@ -4476,9 +4450,9 @@
       </w:tcPr>
     </w:tblStylePr>
   </w:style>
-  <w:style w:type="table" w:styleId="705">
+  <w:style w:type="table" w:styleId="706">
     <w:name w:val="Grid Table 4 - Accent 2"/>
-    <w:basedOn w:val="821"/>
+    <w:basedOn w:val="822"/>
     <w:uiPriority w:val="59"/>
     <w:pPr>
       <w:spacing w:after="0" w:line="240" w:lineRule="auto"/>
@@ -4557,9 +4531,9 @@
       </w:tcPr>
     </w:tblStylePr>
   </w:style>
-  <w:style w:type="table" w:styleId="706">
+  <w:style w:type="table" w:styleId="707">
     <w:name w:val="Grid Table 4 - Accent 3"/>
-    <w:basedOn w:val="821"/>
+    <w:basedOn w:val="822"/>
     <w:uiPriority w:val="59"/>
     <w:pPr>
       <w:spacing w:after="0" w:line="240" w:lineRule="auto"/>
@@ -4638,9 +4612,9 @@
       </w:tcPr>
     </w:tblStylePr>
   </w:style>
-  <w:style w:type="table" w:styleId="707">
+  <w:style w:type="table" w:styleId="708">
     <w:name w:val="Grid Table 4 - Accent 4"/>
-    <w:basedOn w:val="821"/>
+    <w:basedOn w:val="822"/>
     <w:uiPriority w:val="59"/>
     <w:pPr>
       <w:spacing w:after="0" w:line="240" w:lineRule="auto"/>
@@ -4719,9 +4693,9 @@
       </w:tcPr>
     </w:tblStylePr>
   </w:style>
-  <w:style w:type="table" w:styleId="708">
+  <w:style w:type="table" w:styleId="709">
     <w:name w:val="Grid Table 4 - Accent 5"/>
-    <w:basedOn w:val="821"/>
+    <w:basedOn w:val="822"/>
     <w:uiPriority w:val="59"/>
     <w:pPr>
       <w:spacing w:after="0" w:line="240" w:lineRule="auto"/>
@@ -4800,9 +4774,9 @@
       </w:tcPr>
     </w:tblStylePr>
   </w:style>
-  <w:style w:type="table" w:styleId="709">
+  <w:style w:type="table" w:styleId="710">
     <w:name w:val="Grid Table 4 - Accent 6"/>
-    <w:basedOn w:val="821"/>
+    <w:basedOn w:val="822"/>
     <w:uiPriority w:val="59"/>
     <w:pPr>
       <w:spacing w:after="0" w:line="240" w:lineRule="auto"/>
@@ -4881,9 +4855,9 @@
       </w:tcPr>
     </w:tblStylePr>
   </w:style>
-  <w:style w:type="table" w:styleId="710">
+  <w:style w:type="table" w:styleId="711">
     <w:name w:val="Grid Table 5 Dark"/>
-    <w:basedOn w:val="821"/>
+    <w:basedOn w:val="822"/>
     <w:uiPriority w:val="99"/>
     <w:pPr>
       <w:spacing w:after="0" w:line="240" w:lineRule="auto"/>
@@ -4960,9 +4934,9 @@
       </w:tcPr>
     </w:tblStylePr>
   </w:style>
-  <w:style w:type="table" w:styleId="711">
+  <w:style w:type="table" w:styleId="712">
     <w:name w:val="Grid Table 5 Dark- Accent 1"/>
-    <w:basedOn w:val="821"/>
+    <w:basedOn w:val="822"/>
     <w:uiPriority w:val="99"/>
     <w:pPr>
       <w:spacing w:after="0" w:line="240" w:lineRule="auto"/>
@@ -5039,9 +5013,9 @@
       </w:tcPr>
     </w:tblStylePr>
   </w:style>
-  <w:style w:type="table" w:styleId="712">
+  <w:style w:type="table" w:styleId="713">
     <w:name w:val="Grid Table 5 Dark - Accent 2"/>
-    <w:basedOn w:val="821"/>
+    <w:basedOn w:val="822"/>
     <w:uiPriority w:val="99"/>
     <w:pPr>
       <w:spacing w:after="0" w:line="240" w:lineRule="auto"/>
@@ -5118,9 +5092,9 @@
       </w:tcPr>
     </w:tblStylePr>
   </w:style>
-  <w:style w:type="table" w:styleId="713">
+  <w:style w:type="table" w:styleId="714">
     <w:name w:val="Grid Table 5 Dark - Accent 3"/>
-    <w:basedOn w:val="821"/>
+    <w:basedOn w:val="822"/>
     <w:uiPriority w:val="99"/>
     <w:pPr>
       <w:spacing w:after="0" w:line="240" w:lineRule="auto"/>
@@ -5197,9 +5171,9 @@
       </w:tcPr>
     </w:tblStylePr>
   </w:style>
-  <w:style w:type="table" w:styleId="714">
+  <w:style w:type="table" w:styleId="715">
     <w:name w:val="Grid Table 5 Dark- Accent 4"/>
-    <w:basedOn w:val="821"/>
+    <w:basedOn w:val="822"/>
     <w:uiPriority w:val="99"/>
     <w:pPr>
       <w:spacing w:after="0" w:line="240" w:lineRule="auto"/>
@@ -5276,9 +5250,9 @@
       </w:tcPr>
     </w:tblStylePr>
   </w:style>
-  <w:style w:type="table" w:styleId="715">
+  <w:style w:type="table" w:styleId="716">
     <w:name w:val="Grid Table 5 Dark - Accent 5"/>
-    <w:basedOn w:val="821"/>
+    <w:basedOn w:val="822"/>
     <w:uiPriority w:val="99"/>
     <w:pPr>
       <w:spacing w:after="0" w:line="240" w:lineRule="auto"/>
@@ -5355,9 +5329,9 @@
       </w:tcPr>
     </w:tblStylePr>
   </w:style>
-  <w:style w:type="table" w:styleId="716">
+  <w:style w:type="table" w:styleId="717">
     <w:name w:val="Grid Table 5 Dark - Accent 6"/>
-    <w:basedOn w:val="821"/>
+    <w:basedOn w:val="822"/>
     <w:uiPriority w:val="99"/>
     <w:pPr>
       <w:spacing w:after="0" w:line="240" w:lineRule="auto"/>
@@ -5434,9 +5408,9 @@
       </w:tcPr>
     </w:tblStylePr>
   </w:style>
-  <w:style w:type="table" w:styleId="717">
+  <w:style w:type="table" w:styleId="718">
     <w:name w:val="Grid Table 6 Colorful"/>
-    <w:basedOn w:val="821"/>
+    <w:basedOn w:val="822"/>
     <w:uiPriority w:val="99"/>
     <w:pPr>
       <w:spacing w:after="0" w:line="240" w:lineRule="auto"/>
@@ -5513,9 +5487,9 @@
       </w:rPr>
     </w:tblStylePr>
   </w:style>
-  <w:style w:type="table" w:styleId="718">
+  <w:style w:type="table" w:styleId="719">
     <w:name w:val="Grid Table 6 Colorful - Accent 1"/>
-    <w:basedOn w:val="821"/>
+    <w:basedOn w:val="822"/>
     <w:uiPriority w:val="99"/>
     <w:pPr>
       <w:spacing w:after="0" w:line="240" w:lineRule="auto"/>
@@ -5592,9 +5566,9 @@
       </w:rPr>
     </w:tblStylePr>
   </w:style>
-  <w:style w:type="table" w:styleId="719">
+  <w:style w:type="table" w:styleId="720">
     <w:name w:val="Grid Table 6 Colorful - Accent 2"/>
-    <w:basedOn w:val="821"/>
+    <w:basedOn w:val="822"/>
     <w:uiPriority w:val="99"/>
     <w:pPr>
       <w:spacing w:after="0" w:line="240" w:lineRule="auto"/>
@@ -5671,9 +5645,9 @@
       </w:rPr>
     </w:tblStylePr>
   </w:style>
-  <w:style w:type="table" w:styleId="720">
+  <w:style w:type="table" w:styleId="721">
     <w:name w:val="Grid Table 6 Colorful - Accent 3"/>
-    <w:basedOn w:val="821"/>
+    <w:basedOn w:val="822"/>
     <w:uiPriority w:val="99"/>
     <w:pPr>
       <w:spacing w:after="0" w:line="240" w:lineRule="auto"/>
@@ -5750,9 +5724,9 @@
       </w:rPr>
     </w:tblStylePr>
   </w:style>
-  <w:style w:type="table" w:styleId="721">
+  <w:style w:type="table" w:styleId="722">
     <w:name w:val="Grid Table 6 Colorful - Accent 4"/>
-    <w:basedOn w:val="821"/>
+    <w:basedOn w:val="822"/>
     <w:uiPriority w:val="99"/>
     <w:pPr>
       <w:spacing w:after="0" w:line="240" w:lineRule="auto"/>
@@ -5829,9 +5803,9 @@
       </w:rPr>
     </w:tblStylePr>
   </w:style>
-  <w:style w:type="table" w:styleId="722">
+  <w:style w:type="table" w:styleId="723">
     <w:name w:val="Grid Table 6 Colorful - Accent 5"/>
-    <w:basedOn w:val="821"/>
+    <w:basedOn w:val="822"/>
     <w:uiPriority w:val="99"/>
     <w:pPr>
       <w:spacing w:after="0" w:line="240" w:lineRule="auto"/>
@@ -5908,9 +5882,9 @@
       </w:rPr>
     </w:tblStylePr>
   </w:style>
-  <w:style w:type="table" w:styleId="723">
+  <w:style w:type="table" w:styleId="724">
     <w:name w:val="Grid Table 6 Colorful - Accent 6"/>
-    <w:basedOn w:val="821"/>
+    <w:basedOn w:val="822"/>
     <w:uiPriority w:val="99"/>
     <w:pPr>
       <w:spacing w:after="0" w:line="240" w:lineRule="auto"/>
@@ -5987,9 +5961,9 @@
       </w:rPr>
     </w:tblStylePr>
   </w:style>
-  <w:style w:type="table" w:styleId="724">
+  <w:style w:type="table" w:styleId="725">
     <w:name w:val="Grid Table 7 Colorful"/>
-    <w:basedOn w:val="821"/>
+    <w:basedOn w:val="822"/>
     <w:uiPriority w:val="99"/>
     <w:pPr>
       <w:spacing w:after="0" w:line="240" w:lineRule="auto"/>
@@ -6099,9 +6073,9 @@
       </w:tcPr>
     </w:tblStylePr>
   </w:style>
-  <w:style w:type="table" w:styleId="725">
+  <w:style w:type="table" w:styleId="726">
     <w:name w:val="Grid Table 7 Colorful - Accent 1"/>
-    <w:basedOn w:val="821"/>
+    <w:basedOn w:val="822"/>
     <w:uiPriority w:val="99"/>
     <w:pPr>
       <w:spacing w:after="0" w:line="240" w:lineRule="auto"/>
@@ -6211,9 +6185,9 @@
       </w:tcPr>
     </w:tblStylePr>
   </w:style>
-  <w:style w:type="table" w:styleId="726">
+  <w:style w:type="table" w:styleId="727">
     <w:name w:val="Grid Table 7 Colorful - Accent 2"/>
-    <w:basedOn w:val="821"/>
+    <w:basedOn w:val="822"/>
     <w:uiPriority w:val="99"/>
     <w:pPr>
       <w:spacing w:after="0" w:line="240" w:lineRule="auto"/>
@@ -6323,9 +6297,9 @@
       </w:tcPr>
     </w:tblStylePr>
   </w:style>
-  <w:style w:type="table" w:styleId="727">
+  <w:style w:type="table" w:styleId="728">
     <w:name w:val="Grid Table 7 Colorful - Accent 3"/>
-    <w:basedOn w:val="821"/>
+    <w:basedOn w:val="822"/>
     <w:uiPriority w:val="99"/>
     <w:pPr>
       <w:spacing w:after="0" w:line="240" w:lineRule="auto"/>
@@ -6435,9 +6409,9 @@
       </w:tcPr>
     </w:tblStylePr>
   </w:style>
-  <w:style w:type="table" w:styleId="728">
+  <w:style w:type="table" w:styleId="729">
     <w:name w:val="Grid Table 7 Colorful - Accent 4"/>
-    <w:basedOn w:val="821"/>
+    <w:basedOn w:val="822"/>
     <w:uiPriority w:val="99"/>
     <w:pPr>
       <w:spacing w:after="0" w:line="240" w:lineRule="auto"/>
@@ -6547,9 +6521,9 @@
       </w:tcPr>
     </w:tblStylePr>
   </w:style>
-  <w:style w:type="table" w:styleId="729">
+  <w:style w:type="table" w:styleId="730">
     <w:name w:val="Grid Table 7 Colorful - Accent 5"/>
-    <w:basedOn w:val="821"/>
+    <w:basedOn w:val="822"/>
     <w:uiPriority w:val="99"/>
     <w:pPr>
       <w:spacing w:after="0" w:line="240" w:lineRule="auto"/>
@@ -6659,9 +6633,9 @@
       </w:tcPr>
     </w:tblStylePr>
   </w:style>
-  <w:style w:type="table" w:styleId="730">
+  <w:style w:type="table" w:styleId="731">
     <w:name w:val="Grid Table 7 Colorful - Accent 6"/>
-    <w:basedOn w:val="821"/>
+    <w:basedOn w:val="822"/>
     <w:uiPriority w:val="99"/>
     <w:pPr>
       <w:spacing w:after="0" w:line="240" w:lineRule="auto"/>
@@ -6771,9 +6745,9 @@
       </w:tcPr>
     </w:tblStylePr>
   </w:style>
-  <w:style w:type="table" w:styleId="731">
+  <w:style w:type="table" w:styleId="732">
     <w:name w:val="List Table 1 Light"/>
-    <w:basedOn w:val="821"/>
+    <w:basedOn w:val="822"/>
     <w:uiPriority w:val="99"/>
     <w:pPr>
       <w:spacing w:after="0" w:line="240" w:lineRule="auto"/>
@@ -6834,9 +6808,9 @@
       </w:tcPr>
     </w:tblStylePr>
   </w:style>
-  <w:style w:type="table" w:styleId="732">
+  <w:style w:type="table" w:styleId="733">
     <w:name w:val="List Table 1 Light - Accent 1"/>
-    <w:basedOn w:val="821"/>
+    <w:basedOn w:val="822"/>
     <w:uiPriority w:val="99"/>
     <w:pPr>
       <w:spacing w:after="0" w:line="240" w:lineRule="auto"/>
@@ -6897,9 +6871,9 @@
       </w:tcPr>
     </w:tblStylePr>
   </w:style>
-  <w:style w:type="table" w:styleId="733">
+  <w:style w:type="table" w:styleId="734">
     <w:name w:val="List Table 1 Light - Accent 2"/>
-    <w:basedOn w:val="821"/>
+    <w:basedOn w:val="822"/>
     <w:uiPriority w:val="99"/>
     <w:pPr>
       <w:spacing w:after="0" w:line="240" w:lineRule="auto"/>
@@ -6960,9 +6934,9 @@
       </w:tcPr>
     </w:tblStylePr>
   </w:style>
-  <w:style w:type="table" w:styleId="734">
+  <w:style w:type="table" w:styleId="735">
     <w:name w:val="List Table 1 Light - Accent 3"/>
-    <w:basedOn w:val="821"/>
+    <w:basedOn w:val="822"/>
     <w:uiPriority w:val="99"/>
     <w:pPr>
       <w:spacing w:after="0" w:line="240" w:lineRule="auto"/>
@@ -7023,9 +6997,9 @@
       </w:tcPr>
     </w:tblStylePr>
   </w:style>
-  <w:style w:type="table" w:styleId="735">
+  <w:style w:type="table" w:styleId="736">
     <w:name w:val="List Table 1 Light - Accent 4"/>
-    <w:basedOn w:val="821"/>
+    <w:basedOn w:val="822"/>
     <w:uiPriority w:val="99"/>
     <w:pPr>
       <w:spacing w:after="0" w:line="240" w:lineRule="auto"/>
@@ -7086,9 +7060,9 @@
       </w:tcPr>
     </w:tblStylePr>
   </w:style>
-  <w:style w:type="table" w:styleId="736">
+  <w:style w:type="table" w:styleId="737">
     <w:name w:val="List Table 1 Light - Accent 5"/>
-    <w:basedOn w:val="821"/>
+    <w:basedOn w:val="822"/>
     <w:uiPriority w:val="99"/>
     <w:pPr>
       <w:spacing w:after="0" w:line="240" w:lineRule="auto"/>
@@ -7149,9 +7123,9 @@
       </w:tcPr>
     </w:tblStylePr>
   </w:style>
-  <w:style w:type="table" w:styleId="737">
+  <w:style w:type="table" w:styleId="738">
     <w:name w:val="List Table 1 Light - Accent 6"/>
-    <w:basedOn w:val="821"/>
+    <w:basedOn w:val="822"/>
     <w:uiPriority w:val="99"/>
     <w:pPr>
       <w:spacing w:after="0" w:line="240" w:lineRule="auto"/>
@@ -7212,9 +7186,9 @@
       </w:tcPr>
     </w:tblStylePr>
   </w:style>
-  <w:style w:type="table" w:styleId="738">
+  <w:style w:type="table" w:styleId="739">
     <w:name w:val="List Table 2"/>
-    <w:basedOn w:val="821"/>
+    <w:basedOn w:val="822"/>
     <w:uiPriority w:val="99"/>
     <w:pPr>
       <w:spacing w:after="0" w:line="240" w:lineRule="auto"/>
@@ -7298,9 +7272,9 @@
       </w:tcPr>
     </w:tblStylePr>
   </w:style>
-  <w:style w:type="table" w:styleId="739">
+  <w:style w:type="table" w:styleId="740">
     <w:name w:val="List Table 2 - Accent 1"/>
-    <w:basedOn w:val="821"/>
+    <w:basedOn w:val="822"/>
     <w:uiPriority w:val="99"/>
     <w:pPr>
       <w:spacing w:after="0" w:line="240" w:lineRule="auto"/>
@@ -7384,9 +7358,9 @@
       </w:tcPr>
     </w:tblStylePr>
   </w:style>
-  <w:style w:type="table" w:styleId="740">
+  <w:style w:type="table" w:styleId="741">
     <w:name w:val="List Table 2 - Accent 2"/>
-    <w:basedOn w:val="821"/>
+    <w:basedOn w:val="822"/>
     <w:uiPriority w:val="99"/>
     <w:pPr>
       <w:spacing w:after="0" w:line="240" w:lineRule="auto"/>
@@ -7470,9 +7444,9 @@
       </w:tcPr>
     </w:tblStylePr>
   </w:style>
-  <w:style w:type="table" w:styleId="741">
+  <w:style w:type="table" w:styleId="742">
     <w:name w:val="List Table 2 - Accent 3"/>
-    <w:basedOn w:val="821"/>
+    <w:basedOn w:val="822"/>
     <w:uiPriority w:val="99"/>
     <w:pPr>
       <w:spacing w:after="0" w:line="240" w:lineRule="auto"/>
@@ -7556,9 +7530,9 @@
       </w:tcPr>
     </w:tblStylePr>
   </w:style>
-  <w:style w:type="table" w:styleId="742">
+  <w:style w:type="table" w:styleId="743">
     <w:name w:val="List Table 2 - Accent 4"/>
-    <w:basedOn w:val="821"/>
+    <w:basedOn w:val="822"/>
     <w:uiPriority w:val="99"/>
     <w:pPr>
       <w:spacing w:after="0" w:line="240" w:lineRule="auto"/>
@@ -7642,9 +7616,9 @@
       </w:tcPr>
     </w:tblStylePr>
   </w:style>
-  <w:style w:type="table" w:styleId="743">
+  <w:style w:type="table" w:styleId="744">
     <w:name w:val="List Table 2 - Accent 5"/>
-    <w:basedOn w:val="821"/>
+    <w:basedOn w:val="822"/>
     <w:uiPriority w:val="99"/>
     <w:pPr>
       <w:spacing w:after="0" w:line="240" w:lineRule="auto"/>
@@ -7728,9 +7702,9 @@
       </w:tcPr>
     </w:tblStylePr>
   </w:style>
-  <w:style w:type="table" w:styleId="744">
+  <w:style w:type="table" w:styleId="745">
     <w:name w:val="List Table 2 - Accent 6"/>
-    <w:basedOn w:val="821"/>
+    <w:basedOn w:val="822"/>
     <w:uiPriority w:val="99"/>
     <w:pPr>
       <w:spacing w:after="0" w:line="240" w:lineRule="auto"/>
@@ -7814,9 +7788,9 @@
       </w:tcPr>
     </w:tblStylePr>
   </w:style>
-  <w:style w:type="table" w:styleId="745">
+  <w:style w:type="table" w:styleId="746">
     <w:name w:val="List Table 3"/>
-    <w:basedOn w:val="821"/>
+    <w:basedOn w:val="822"/>
     <w:uiPriority w:val="99"/>
     <w:pPr>
       <w:spacing w:after="0" w:line="240" w:lineRule="auto"/>
@@ -7888,9 +7862,9 @@
       </w:rPr>
     </w:tblStylePr>
   </w:style>
-  <w:style w:type="table" w:styleId="746">
+  <w:style w:type="table" w:styleId="747">
     <w:name w:val="List Table 3 - Accent 1"/>
-    <w:basedOn w:val="821"/>
+    <w:basedOn w:val="822"/>
     <w:uiPriority w:val="99"/>
     <w:pPr>
       <w:spacing w:after="0" w:line="240" w:lineRule="auto"/>
@@ -7962,9 +7936,9 @@
       </w:rPr>
     </w:tblStylePr>
   </w:style>
-  <w:style w:type="table" w:styleId="747">
+  <w:style w:type="table" w:styleId="748">
     <w:name w:val="List Table 3 - Accent 2"/>
-    <w:basedOn w:val="821"/>
+    <w:basedOn w:val="822"/>
     <w:uiPriority w:val="99"/>
     <w:pPr>
       <w:spacing w:after="0" w:line="240" w:lineRule="auto"/>
@@ -8036,9 +8010,9 @@
       </w:rPr>
     </w:tblStylePr>
   </w:style>
-  <w:style w:type="table" w:styleId="748">
+  <w:style w:type="table" w:styleId="749">
     <w:name w:val="List Table 3 - Accent 3"/>
-    <w:basedOn w:val="821"/>
+    <w:basedOn w:val="822"/>
     <w:uiPriority w:val="99"/>
     <w:pPr>
       <w:spacing w:after="0" w:line="240" w:lineRule="auto"/>
@@ -8110,9 +8084,9 @@
       </w:rPr>
     </w:tblStylePr>
   </w:style>
-  <w:style w:type="table" w:styleId="749">
+  <w:style w:type="table" w:styleId="750">
     <w:name w:val="List Table 3 - Accent 4"/>
-    <w:basedOn w:val="821"/>
+    <w:basedOn w:val="822"/>
     <w:uiPriority w:val="99"/>
     <w:pPr>
       <w:spacing w:after="0" w:line="240" w:lineRule="auto"/>
@@ -8184,9 +8158,9 @@
       </w:rPr>
     </w:tblStylePr>
   </w:style>
-  <w:style w:type="table" w:styleId="750">
+  <w:style w:type="table" w:styleId="751">
     <w:name w:val="List Table 3 - Accent 5"/>
-    <w:basedOn w:val="821"/>
+    <w:basedOn w:val="822"/>
     <w:uiPriority w:val="99"/>
     <w:pPr>
       <w:spacing w:after="0" w:line="240" w:lineRule="auto"/>
@@ -8258,9 +8232,9 @@
       </w:rPr>
     </w:tblStylePr>
   </w:style>
-  <w:style w:type="table" w:styleId="751">
+  <w:style w:type="table" w:styleId="752">
     <w:name w:val="List Table 3 - Accent 6"/>
-    <w:basedOn w:val="821"/>
+    <w:basedOn w:val="822"/>
     <w:uiPriority w:val="99"/>
     <w:pPr>
       <w:spacing w:after="0" w:line="240" w:lineRule="auto"/>
@@ -8332,9 +8306,9 @@
       </w:rPr>
     </w:tblStylePr>
   </w:style>
-  <w:style w:type="table" w:styleId="752">
+  <w:style w:type="table" w:styleId="753">
     <w:name w:val="List Table 4"/>
-    <w:basedOn w:val="821"/>
+    <w:basedOn w:val="822"/>
     <w:uiPriority w:val="99"/>
     <w:pPr>
       <w:spacing w:after="0" w:line="240" w:lineRule="auto"/>
@@ -8401,9 +8375,9 @@
       </w:rPr>
     </w:tblStylePr>
   </w:style>
-  <w:style w:type="table" w:styleId="753">
+  <w:style w:type="table" w:styleId="754">
     <w:name w:val="List Table 4 - Accent 1"/>
-    <w:basedOn w:val="821"/>
+    <w:basedOn w:val="822"/>
     <w:uiPriority w:val="99"/>
     <w:pPr>
       <w:spacing w:after="0" w:line="240" w:lineRule="auto"/>
@@ -8470,9 +8444,9 @@
       </w:rPr>
     </w:tblStylePr>
   </w:style>
-  <w:style w:type="table" w:styleId="754">
+  <w:style w:type="table" w:styleId="755">
     <w:name w:val="List Table 4 - Accent 2"/>
-    <w:basedOn w:val="821"/>
+    <w:basedOn w:val="822"/>
     <w:uiPriority w:val="99"/>
     <w:pPr>
       <w:spacing w:after="0" w:line="240" w:lineRule="auto"/>
@@ -8539,9 +8513,9 @@
       </w:rPr>
     </w:tblStylePr>
   </w:style>
-  <w:style w:type="table" w:styleId="755">
+  <w:style w:type="table" w:styleId="756">
     <w:name w:val="List Table 4 - Accent 3"/>
-    <w:basedOn w:val="821"/>
+    <w:basedOn w:val="822"/>
     <w:uiPriority w:val="99"/>
     <w:pPr>
       <w:spacing w:after="0" w:line="240" w:lineRule="auto"/>
@@ -8608,9 +8582,9 @@
       </w:rPr>
     </w:tblStylePr>
   </w:style>
-  <w:style w:type="table" w:styleId="756">
+  <w:style w:type="table" w:styleId="757">
     <w:name w:val="List Table 4 - Accent 4"/>
-    <w:basedOn w:val="821"/>
+    <w:basedOn w:val="822"/>
     <w:uiPriority w:val="99"/>
     <w:pPr>
       <w:spacing w:after="0" w:line="240" w:lineRule="auto"/>
@@ -8677,9 +8651,9 @@
       </w:rPr>
     </w:tblStylePr>
   </w:style>
-  <w:style w:type="table" w:styleId="757">
+  <w:style w:type="table" w:styleId="758">
     <w:name w:val="List Table 4 - Accent 5"/>
-    <w:basedOn w:val="821"/>
+    <w:basedOn w:val="822"/>
     <w:uiPriority w:val="99"/>
     <w:pPr>
       <w:spacing w:after="0" w:line="240" w:lineRule="auto"/>
@@ -8746,9 +8720,9 @@
       </w:rPr>
     </w:tblStylePr>
   </w:style>
-  <w:style w:type="table" w:styleId="758">
+  <w:style w:type="table" w:styleId="759">
     <w:name w:val="List Table 4 - Accent 6"/>
-    <w:basedOn w:val="821"/>
+    <w:basedOn w:val="822"/>
     <w:uiPriority w:val="99"/>
     <w:pPr>
       <w:spacing w:after="0" w:line="240" w:lineRule="auto"/>
@@ -8815,9 +8789,9 @@
       </w:rPr>
     </w:tblStylePr>
   </w:style>
-  <w:style w:type="table" w:styleId="759">
+  <w:style w:type="table" w:styleId="760">
     <w:name w:val="List Table 5 Dark"/>
-    <w:basedOn w:val="821"/>
+    <w:basedOn w:val="822"/>
     <w:uiPriority w:val="99"/>
     <w:pPr>
       <w:spacing w:after="0" w:line="240" w:lineRule="auto"/>
@@ -8922,9 +8896,9 @@
       </w:rPr>
     </w:tblStylePr>
   </w:style>
-  <w:style w:type="table" w:styleId="760">
+  <w:style w:type="table" w:styleId="761">
     <w:name w:val="List Table 5 Dark - Accent 1"/>
-    <w:basedOn w:val="821"/>
+    <w:basedOn w:val="822"/>
     <w:uiPriority w:val="99"/>
     <w:pPr>
       <w:spacing w:after="0" w:line="240" w:lineRule="auto"/>
@@ -9029,9 +9003,9 @@
       </w:rPr>
     </w:tblStylePr>
   </w:style>
-  <w:style w:type="table" w:styleId="761">
+  <w:style w:type="table" w:styleId="762">
     <w:name w:val="List Table 5 Dark - Accent 2"/>
-    <w:basedOn w:val="821"/>
+    <w:basedOn w:val="822"/>
     <w:uiPriority w:val="99"/>
     <w:pPr>
       <w:spacing w:after="0" w:line="240" w:lineRule="auto"/>
@@ -9136,9 +9110,9 @@
       </w:rPr>
     </w:tblStylePr>
   </w:style>
-  <w:style w:type="table" w:styleId="762">
+  <w:style w:type="table" w:styleId="763">
     <w:name w:val="List Table 5 Dark - Accent 3"/>
-    <w:basedOn w:val="821"/>
+    <w:basedOn w:val="822"/>
     <w:uiPriority w:val="99"/>
     <w:pPr>
       <w:spacing w:after="0" w:line="240" w:lineRule="auto"/>
@@ -9243,9 +9217,9 @@
       </w:rPr>
     </w:tblStylePr>
   </w:style>
-  <w:style w:type="table" w:styleId="763">
+  <w:style w:type="table" w:styleId="764">
     <w:name w:val="List Table 5 Dark - Accent 4"/>
-    <w:basedOn w:val="821"/>
+    <w:basedOn w:val="822"/>
     <w:uiPriority w:val="99"/>
     <w:pPr>
       <w:spacing w:after="0" w:line="240" w:lineRule="auto"/>
@@ -9350,9 +9324,9 @@
       </w:rPr>
     </w:tblStylePr>
   </w:style>
-  <w:style w:type="table" w:styleId="764">
+  <w:style w:type="table" w:styleId="765">
     <w:name w:val="List Table 5 Dark - Accent 5"/>
-    <w:basedOn w:val="821"/>
+    <w:basedOn w:val="822"/>
     <w:uiPriority w:val="99"/>
     <w:pPr>
       <w:spacing w:after="0" w:line="240" w:lineRule="auto"/>
@@ -9457,9 +9431,9 @@
       </w:rPr>
     </w:tblStylePr>
   </w:style>
-  <w:style w:type="table" w:styleId="765">
+  <w:style w:type="table" w:styleId="766">
     <w:name w:val="List Table 5 Dark - Accent 6"/>
-    <w:basedOn w:val="821"/>
+    <w:basedOn w:val="822"/>
     <w:uiPriority w:val="99"/>
     <w:pPr>
       <w:spacing w:after="0" w:line="240" w:lineRule="auto"/>
@@ -9564,9 +9538,9 @@
       </w:rPr>
     </w:tblStylePr>
   </w:style>
-  <w:style w:type="table" w:styleId="766">
+  <w:style w:type="table" w:styleId="767">
     <w:name w:val="List Table 6 Colorful"/>
-    <w:basedOn w:val="821"/>
+    <w:basedOn w:val="822"/>
     <w:uiPriority w:val="99"/>
     <w:pPr>
       <w:spacing w:after="0" w:line="240" w:lineRule="auto"/>
@@ -9637,9 +9611,9 @@
       </w:tcPr>
     </w:tblStylePr>
   </w:style>
-  <w:style w:type="table" w:styleId="767">
+  <w:style w:type="table" w:styleId="768">
     <w:name w:val="List Table 6 Colorful - Accent 1"/>
-    <w:basedOn w:val="821"/>
+    <w:basedOn w:val="822"/>
     <w:uiPriority w:val="99"/>
     <w:pPr>
       <w:spacing w:after="0" w:line="240" w:lineRule="auto"/>
@@ -9710,9 +9684,9 @@
       </w:tcPr>
     </w:tblStylePr>
   </w:style>
-  <w:style w:type="table" w:styleId="768">
+  <w:style w:type="table" w:styleId="769">
     <w:name w:val="List Table 6 Colorful - Accent 2"/>
-    <w:basedOn w:val="821"/>
+    <w:basedOn w:val="822"/>
     <w:uiPriority w:val="99"/>
     <w:pPr>
       <w:spacing w:after="0" w:line="240" w:lineRule="auto"/>
@@ -9783,9 +9757,9 @@
       </w:tcPr>
     </w:tblStylePr>
   </w:style>
-  <w:style w:type="table" w:styleId="769">
+  <w:style w:type="table" w:styleId="770">
     <w:name w:val="List Table 6 Colorful - Accent 3"/>
-    <w:basedOn w:val="821"/>
+    <w:basedOn w:val="822"/>
     <w:uiPriority w:val="99"/>
     <w:pPr>
       <w:spacing w:after="0" w:line="240" w:lineRule="auto"/>
@@ -9856,9 +9830,9 @@
       </w:tcPr>
     </w:tblStylePr>
   </w:style>
-  <w:style w:type="table" w:styleId="770">
+  <w:style w:type="table" w:styleId="771">
     <w:name w:val="List Table 6 Colorful - Accent 4"/>
-    <w:basedOn w:val="821"/>
+    <w:basedOn w:val="822"/>
     <w:uiPriority w:val="99"/>
     <w:pPr>
       <w:spacing w:after="0" w:line="240" w:lineRule="auto"/>
@@ -9929,9 +9903,9 @@
       </w:tcPr>
     </w:tblStylePr>
   </w:style>
-  <w:style w:type="table" w:styleId="771">
+  <w:style w:type="table" w:styleId="772">
     <w:name w:val="List Table 6 Colorful - Accent 5"/>
-    <w:basedOn w:val="821"/>
+    <w:basedOn w:val="822"/>
     <w:uiPriority w:val="99"/>
     <w:pPr>
       <w:spacing w:after="0" w:line="240" w:lineRule="auto"/>
@@ -10002,9 +9976,9 @@
       </w:tcPr>
     </w:tblStylePr>
   </w:style>
-  <w:style w:type="table" w:styleId="772">
+  <w:style w:type="table" w:styleId="773">
     <w:name w:val="List Table 6 Colorful - Accent 6"/>
-    <w:basedOn w:val="821"/>
+    <w:basedOn w:val="822"/>
     <w:uiPriority w:val="99"/>
     <w:pPr>
       <w:spacing w:after="0" w:line="240" w:lineRule="auto"/>
@@ -10075,9 +10049,9 @@
       </w:tcPr>
     </w:tblStylePr>
   </w:style>
-  <w:style w:type="table" w:styleId="773">
+  <w:style w:type="table" w:styleId="774">
     <w:name w:val="List Table 7 Colorful"/>
-    <w:basedOn w:val="821"/>
+    <w:basedOn w:val="822"/>
     <w:uiPriority w:val="99"/>
     <w:pPr>
       <w:spacing w:after="0" w:line="240" w:lineRule="auto"/>
@@ -10191,9 +10165,9 @@
       </w:rPr>
     </w:tblStylePr>
   </w:style>
-  <w:style w:type="table" w:styleId="774">
+  <w:style w:type="table" w:styleId="775">
     <w:name w:val="List Table 7 Colorful - Accent 1"/>
-    <w:basedOn w:val="821"/>
+    <w:basedOn w:val="822"/>
     <w:uiPriority w:val="99"/>
     <w:pPr>
       <w:spacing w:after="0" w:line="240" w:lineRule="auto"/>
@@ -10307,9 +10281,9 @@
       </w:rPr>
     </w:tblStylePr>
   </w:style>
-  <w:style w:type="table" w:styleId="775">
+  <w:style w:type="table" w:styleId="776">
     <w:name w:val="List Table 7 Colorful - Accent 2"/>
-    <w:basedOn w:val="821"/>
+    <w:basedOn w:val="822"/>
     <w:uiPriority w:val="99"/>
     <w:pPr>
       <w:spacing w:after="0" w:line="240" w:lineRule="auto"/>
@@ -10423,9 +10397,9 @@
       </w:rPr>
     </w:tblStylePr>
   </w:style>
-  <w:style w:type="table" w:styleId="776">
+  <w:style w:type="table" w:styleId="777">
     <w:name w:val="List Table 7 Colorful - Accent 3"/>
-    <w:basedOn w:val="821"/>
+    <w:basedOn w:val="822"/>
     <w:uiPriority w:val="99"/>
     <w:pPr>
       <w:spacing w:after="0" w:line="240" w:lineRule="auto"/>
@@ -10539,9 +10513,9 @@
       </w:rPr>
     </w:tblStylePr>
   </w:style>
-  <w:style w:type="table" w:styleId="777">
+  <w:style w:type="table" w:styleId="778">
     <w:name w:val="List Table 7 Colorful - Accent 4"/>
-    <w:basedOn w:val="821"/>
+    <w:basedOn w:val="822"/>
     <w:uiPriority w:val="99"/>
     <w:pPr>
       <w:spacing w:after="0" w:line="240" w:lineRule="auto"/>
@@ -10655,9 +10629,9 @@
       </w:rPr>
     </w:tblStylePr>
   </w:style>
-  <w:style w:type="table" w:styleId="778">
+  <w:style w:type="table" w:styleId="779">
     <w:name w:val="List Table 7 Colorful - Accent 5"/>
-    <w:basedOn w:val="821"/>
+    <w:basedOn w:val="822"/>
     <w:uiPriority w:val="99"/>
     <w:pPr>
       <w:spacing w:after="0" w:line="240" w:lineRule="auto"/>
@@ -10771,9 +10745,9 @@
       </w:rPr>
     </w:tblStylePr>
   </w:style>
-  <w:style w:type="table" w:styleId="779">
+  <w:style w:type="table" w:styleId="780">
     <w:name w:val="List Table 7 Colorful - Accent 6"/>
-    <w:basedOn w:val="821"/>
+    <w:basedOn w:val="822"/>
     <w:uiPriority w:val="99"/>
     <w:pPr>
       <w:spacing w:after="0" w:line="240" w:lineRule="auto"/>
@@ -10887,9 +10861,9 @@
       </w:rPr>
     </w:tblStylePr>
   </w:style>
-  <w:style w:type="table" w:styleId="780">
+  <w:style w:type="table" w:styleId="781">
     <w:name w:val="Lined - Accent"/>
-    <w:basedOn w:val="821"/>
+    <w:basedOn w:val="822"/>
     <w:uiPriority w:val="99"/>
     <w:pPr>
       <w:spacing w:after="0" w:line="240" w:lineRule="auto"/>
@@ -10977,9 +10951,9 @@
       </w:tcPr>
     </w:tblStylePr>
   </w:style>
-  <w:style w:type="table" w:styleId="781">
+  <w:style w:type="table" w:styleId="782">
     <w:name w:val="Lined - Accent 1"/>
-    <w:basedOn w:val="821"/>
+    <w:basedOn w:val="822"/>
     <w:uiPriority w:val="99"/>
     <w:pPr>
       <w:spacing w:after="0" w:line="240" w:lineRule="auto"/>
@@ -11067,9 +11041,9 @@
       </w:tcPr>
     </w:tblStylePr>
   </w:style>
-  <w:style w:type="table" w:styleId="782">
+  <w:style w:type="table" w:styleId="783">
     <w:name w:val="Lined - Accent 2"/>
-    <w:basedOn w:val="821"/>
+    <w:basedOn w:val="822"/>
     <w:uiPriority w:val="99"/>
     <w:pPr>
       <w:spacing w:after="0" w:line="240" w:lineRule="auto"/>
@@ -11157,9 +11131,9 @@
       </w:tcPr>
     </w:tblStylePr>
   </w:style>
-  <w:style w:type="table" w:styleId="783">
+  <w:style w:type="table" w:styleId="784">
     <w:name w:val="Lined - Accent 3"/>
-    <w:basedOn w:val="821"/>
+    <w:basedOn w:val="822"/>
     <w:uiPriority w:val="99"/>
     <w:pPr>
       <w:spacing w:after="0" w:line="240" w:lineRule="auto"/>
@@ -11247,9 +11221,9 @@
       </w:tcPr>
     </w:tblStylePr>
   </w:style>
-  <w:style w:type="table" w:styleId="784">
+  <w:style w:type="table" w:styleId="785">
     <w:name w:val="Lined - Accent 4"/>
-    <w:basedOn w:val="821"/>
+    <w:basedOn w:val="822"/>
     <w:uiPriority w:val="99"/>
     <w:pPr>
       <w:spacing w:after="0" w:line="240" w:lineRule="auto"/>
@@ -11337,9 +11311,9 @@
       </w:tcPr>
     </w:tblStylePr>
   </w:style>
-  <w:style w:type="table" w:styleId="785">
+  <w:style w:type="table" w:styleId="786">
     <w:name w:val="Lined - Accent 5"/>
-    <w:basedOn w:val="821"/>
+    <w:basedOn w:val="822"/>
     <w:uiPriority w:val="99"/>
     <w:pPr>
       <w:spacing w:after="0" w:line="240" w:lineRule="auto"/>
@@ -11427,9 +11401,9 @@
       </w:tcPr>
     </w:tblStylePr>
   </w:style>
-  <w:style w:type="table" w:styleId="786">
+  <w:style w:type="table" w:styleId="787">
     <w:name w:val="Lined - Accent 6"/>
-    <w:basedOn w:val="821"/>
+    <w:basedOn w:val="822"/>
     <w:uiPriority w:val="99"/>
     <w:pPr>
       <w:spacing w:after="0" w:line="240" w:lineRule="auto"/>
@@ -11517,9 +11491,9 @@
       </w:tcPr>
     </w:tblStylePr>
   </w:style>
-  <w:style w:type="table" w:styleId="787">
+  <w:style w:type="table" w:styleId="788">
     <w:name w:val="Bordered &amp; Lined - Accent"/>
-    <w:basedOn w:val="821"/>
+    <w:basedOn w:val="822"/>
     <w:uiPriority w:val="99"/>
     <w:pPr>
       <w:spacing w:after="0" w:line="240" w:lineRule="auto"/>
@@ -11615,9 +11589,9 @@
       </w:tcPr>
     </w:tblStylePr>
   </w:style>
-  <w:style w:type="table" w:styleId="788">
+  <w:style w:type="table" w:styleId="789">
     <w:name w:val="Bordered &amp; Lined - Accent 1"/>
-    <w:basedOn w:val="821"/>
+    <w:basedOn w:val="822"/>
     <w:uiPriority w:val="99"/>
     <w:pPr>
       <w:spacing w:after="0" w:line="240" w:lineRule="auto"/>
@@ -11713,9 +11687,9 @@
       </w:tcPr>
     </w:tblStylePr>
   </w:style>
-  <w:style w:type="table" w:styleId="789">
+  <w:style w:type="table" w:styleId="790">
     <w:name w:val="Bordered &amp; Lined - Accent 2"/>
-    <w:basedOn w:val="821"/>
+    <w:basedOn w:val="822"/>
     <w:uiPriority w:val="99"/>
     <w:pPr>
       <w:spacing w:after="0" w:line="240" w:lineRule="auto"/>
@@ -11811,9 +11785,9 @@
       </w:tcPr>
     </w:tblStylePr>
   </w:style>
-  <w:style w:type="table" w:styleId="790">
+  <w:style w:type="table" w:styleId="791">
     <w:name w:val="Bordered &amp; Lined - Accent 3"/>
-    <w:basedOn w:val="821"/>
+    <w:basedOn w:val="822"/>
     <w:uiPriority w:val="99"/>
     <w:pPr>
       <w:spacing w:after="0" w:line="240" w:lineRule="auto"/>
@@ -11909,9 +11883,9 @@
       </w:tcPr>
     </w:tblStylePr>
   </w:style>
-  <w:style w:type="table" w:styleId="791">
+  <w:style w:type="table" w:styleId="792">
     <w:name w:val="Bordered &amp; Lined - Accent 4"/>
-    <w:basedOn w:val="821"/>
+    <w:basedOn w:val="822"/>
     <w:uiPriority w:val="99"/>
     <w:pPr>
       <w:spacing w:after="0" w:line="240" w:lineRule="auto"/>
@@ -12007,9 +11981,9 @@
       </w:tcPr>
     </w:tblStylePr>
   </w:style>
-  <w:style w:type="table" w:styleId="792">
+  <w:style w:type="table" w:styleId="793">
     <w:name w:val="Bordered &amp; Lined - Accent 5"/>
-    <w:basedOn w:val="821"/>
+    <w:basedOn w:val="822"/>
     <w:uiPriority w:val="99"/>
     <w:pPr>
       <w:spacing w:after="0" w:line="240" w:lineRule="auto"/>
@@ -12105,9 +12079,9 @@
       </w:tcPr>
     </w:tblStylePr>
   </w:style>
-  <w:style w:type="table" w:styleId="793">
+  <w:style w:type="table" w:styleId="794">
     <w:name w:val="Bordered &amp; Lined - Accent 6"/>
-    <w:basedOn w:val="821"/>
+    <w:basedOn w:val="822"/>
     <w:uiPriority w:val="99"/>
     <w:pPr>
       <w:spacing w:after="0" w:line="240" w:lineRule="auto"/>
@@ -12203,9 +12177,9 @@
       </w:tcPr>
     </w:tblStylePr>
   </w:style>
-  <w:style w:type="table" w:styleId="794">
+  <w:style w:type="table" w:styleId="795">
     <w:name w:val="Bordered"/>
-    <w:basedOn w:val="821"/>
+    <w:basedOn w:val="822"/>
     <w:uiPriority w:val="99"/>
     <w:pPr>
       <w:spacing w:after="0" w:line="240" w:lineRule="auto"/>
@@ -12282,9 +12256,9 @@
       </w:tcPr>
     </w:tblStylePr>
   </w:style>
-  <w:style w:type="table" w:styleId="795">
+  <w:style w:type="table" w:styleId="796">
     <w:name w:val="Bordered - Accent 1"/>
-    <w:basedOn w:val="821"/>
+    <w:basedOn w:val="822"/>
     <w:uiPriority w:val="99"/>
     <w:pPr>
       <w:spacing w:after="0" w:line="240" w:lineRule="auto"/>
@@ -12361,9 +12335,9 @@
       </w:tcPr>
     </w:tblStylePr>
   </w:style>
-  <w:style w:type="table" w:styleId="796">
+  <w:style w:type="table" w:styleId="797">
     <w:name w:val="Bordered - Accent 2"/>
-    <w:basedOn w:val="821"/>
+    <w:basedOn w:val="822"/>
     <w:uiPriority w:val="99"/>
     <w:pPr>
       <w:spacing w:after="0" w:line="240" w:lineRule="auto"/>
@@ -12440,9 +12414,9 @@
       </w:tcPr>
     </w:tblStylePr>
   </w:style>
-  <w:style w:type="table" w:styleId="797">
+  <w:style w:type="table" w:styleId="798">
     <w:name w:val="Bordered - Accent 3"/>
-    <w:basedOn w:val="821"/>
+    <w:basedOn w:val="822"/>
     <w:uiPriority w:val="99"/>
     <w:pPr>
       <w:spacing w:after="0" w:line="240" w:lineRule="auto"/>
@@ -12519,9 +12493,9 @@
       </w:tcPr>
     </w:tblStylePr>
   </w:style>
-  <w:style w:type="table" w:styleId="798">
+  <w:style w:type="table" w:styleId="799">
     <w:name w:val="Bordered - Accent 4"/>
-    <w:basedOn w:val="821"/>
+    <w:basedOn w:val="822"/>
     <w:uiPriority w:val="99"/>
     <w:pPr>
       <w:spacing w:after="0" w:line="240" w:lineRule="auto"/>
@@ -12598,9 +12572,9 @@
       </w:tcPr>
     </w:tblStylePr>
   </w:style>
-  <w:style w:type="table" w:styleId="799">
+  <w:style w:type="table" w:styleId="800">
     <w:name w:val="Bordered - Accent 5"/>
-    <w:basedOn w:val="821"/>
+    <w:basedOn w:val="822"/>
     <w:uiPriority w:val="99"/>
     <w:pPr>
       <w:spacing w:after="0" w:line="240" w:lineRule="auto"/>
@@ -12677,9 +12651,9 @@
       </w:tcPr>
     </w:tblStylePr>
   </w:style>
-  <w:style w:type="table" w:styleId="800">
+  <w:style w:type="table" w:styleId="801">
     <w:name w:val="Bordered - Accent 6"/>
-    <w:basedOn w:val="821"/>
+    <w:basedOn w:val="822"/>
     <w:uiPriority w:val="99"/>
     <w:pPr>
       <w:spacing w:after="0" w:line="240" w:lineRule="auto"/>
@@ -12756,7 +12730,7 @@
       </w:tcPr>
     </w:tblStylePr>
   </w:style>
-  <w:style w:type="character" w:styleId="801">
+  <w:style w:type="character" w:styleId="802">
     <w:name w:val="Hyperlink"/>
     <w:uiPriority w:val="99"/>
     <w:unhideWhenUsed/>
@@ -12765,10 +12739,10 @@
       <w:u w:val="single"/>
     </w:rPr>
   </w:style>
-  <w:style w:type="paragraph" w:styleId="802">
+  <w:style w:type="paragraph" w:styleId="803">
     <w:name w:val="footnote text"/>
-    <w:basedOn w:val="819"/>
-    <w:link w:val="803"/>
+    <w:basedOn w:val="820"/>
+    <w:link w:val="804"/>
     <w:uiPriority w:val="99"/>
     <w:semiHidden/>
     <w:unhideWhenUsed/>
@@ -12779,27 +12753,27 @@
       <w:sz w:val="18"/>
     </w:rPr>
   </w:style>
-  <w:style w:type="character" w:styleId="803">
+  <w:style w:type="character" w:styleId="804">
     <w:name w:val="Footnote Text Char"/>
-    <w:link w:val="802"/>
+    <w:link w:val="803"/>
     <w:uiPriority w:val="99"/>
     <w:rPr>
       <w:sz w:val="18"/>
     </w:rPr>
   </w:style>
-  <w:style w:type="character" w:styleId="804">
+  <w:style w:type="character" w:styleId="805">
     <w:name w:val="footnote reference"/>
-    <w:basedOn w:val="820"/>
+    <w:basedOn w:val="821"/>
     <w:uiPriority w:val="99"/>
     <w:unhideWhenUsed/>
     <w:rPr>
       <w:vertAlign w:val="superscript"/>
     </w:rPr>
   </w:style>
-  <w:style w:type="paragraph" w:styleId="805">
+  <w:style w:type="paragraph" w:styleId="806">
     <w:name w:val="endnote text"/>
-    <w:basedOn w:val="819"/>
-    <w:link w:val="806"/>
+    <w:basedOn w:val="820"/>
+    <w:link w:val="807"/>
     <w:uiPriority w:val="99"/>
     <w:semiHidden/>
     <w:unhideWhenUsed/>
@@ -12810,17 +12784,17 @@
       <w:sz w:val="20"/>
     </w:rPr>
   </w:style>
-  <w:style w:type="character" w:styleId="806">
+  <w:style w:type="character" w:styleId="807">
     <w:name w:val="Endnote Text Char"/>
-    <w:link w:val="805"/>
+    <w:link w:val="806"/>
     <w:uiPriority w:val="99"/>
     <w:rPr>
       <w:sz w:val="20"/>
     </w:rPr>
   </w:style>
-  <w:style w:type="character" w:styleId="807">
+  <w:style w:type="character" w:styleId="808">
     <w:name w:val="endnote reference"/>
-    <w:basedOn w:val="820"/>
+    <w:basedOn w:val="821"/>
     <w:uiPriority w:val="99"/>
     <w:semiHidden/>
     <w:unhideWhenUsed/>
@@ -12828,10 +12802,10 @@
       <w:vertAlign w:val="superscript"/>
     </w:rPr>
   </w:style>
-  <w:style w:type="paragraph" w:styleId="808">
+  <w:style w:type="paragraph" w:styleId="809">
     <w:name w:val="toc 1"/>
-    <w:basedOn w:val="819"/>
-    <w:next w:val="819"/>
+    <w:basedOn w:val="820"/>
+    <w:next w:val="820"/>
     <w:uiPriority w:val="39"/>
     <w:unhideWhenUsed/>
     <w:pPr>
@@ -12839,10 +12813,10 @@
       <w:spacing w:after="57"/>
     </w:pPr>
   </w:style>
-  <w:style w:type="paragraph" w:styleId="809">
+  <w:style w:type="paragraph" w:styleId="810">
     <w:name w:val="toc 2"/>
-    <w:basedOn w:val="819"/>
-    <w:next w:val="819"/>
+    <w:basedOn w:val="820"/>
+    <w:next w:val="820"/>
     <w:uiPriority w:val="39"/>
     <w:unhideWhenUsed/>
     <w:pPr>
@@ -12850,10 +12824,10 @@
       <w:spacing w:after="57"/>
     </w:pPr>
   </w:style>
-  <w:style w:type="paragraph" w:styleId="810">
+  <w:style w:type="paragraph" w:styleId="811">
     <w:name w:val="toc 3"/>
-    <w:basedOn w:val="819"/>
-    <w:next w:val="819"/>
+    <w:basedOn w:val="820"/>
+    <w:next w:val="820"/>
     <w:uiPriority w:val="39"/>
     <w:unhideWhenUsed/>
     <w:pPr>
@@ -12861,10 +12835,10 @@
       <w:spacing w:after="57"/>
     </w:pPr>
   </w:style>
-  <w:style w:type="paragraph" w:styleId="811">
+  <w:style w:type="paragraph" w:styleId="812">
     <w:name w:val="toc 4"/>
-    <w:basedOn w:val="819"/>
-    <w:next w:val="819"/>
+    <w:basedOn w:val="820"/>
+    <w:next w:val="820"/>
     <w:uiPriority w:val="39"/>
     <w:unhideWhenUsed/>
     <w:pPr>
@@ -12872,10 +12846,10 @@
       <w:spacing w:after="57"/>
     </w:pPr>
   </w:style>
-  <w:style w:type="paragraph" w:styleId="812">
+  <w:style w:type="paragraph" w:styleId="813">
     <w:name w:val="toc 5"/>
-    <w:basedOn w:val="819"/>
-    <w:next w:val="819"/>
+    <w:basedOn w:val="820"/>
+    <w:next w:val="820"/>
     <w:uiPriority w:val="39"/>
     <w:unhideWhenUsed/>
     <w:pPr>
@@ -12883,10 +12857,10 @@
       <w:spacing w:after="57"/>
     </w:pPr>
   </w:style>
-  <w:style w:type="paragraph" w:styleId="813">
+  <w:style w:type="paragraph" w:styleId="814">
     <w:name w:val="toc 6"/>
-    <w:basedOn w:val="819"/>
-    <w:next w:val="819"/>
+    <w:basedOn w:val="820"/>
+    <w:next w:val="820"/>
     <w:uiPriority w:val="39"/>
     <w:unhideWhenUsed/>
     <w:pPr>
@@ -12894,10 +12868,10 @@
       <w:spacing w:after="57"/>
     </w:pPr>
   </w:style>
-  <w:style w:type="paragraph" w:styleId="814">
+  <w:style w:type="paragraph" w:styleId="815">
     <w:name w:val="toc 7"/>
-    <w:basedOn w:val="819"/>
-    <w:next w:val="819"/>
+    <w:basedOn w:val="820"/>
+    <w:next w:val="820"/>
     <w:uiPriority w:val="39"/>
     <w:unhideWhenUsed/>
     <w:pPr>
@@ -12905,10 +12879,10 @@
       <w:spacing w:after="57"/>
     </w:pPr>
   </w:style>
-  <w:style w:type="paragraph" w:styleId="815">
+  <w:style w:type="paragraph" w:styleId="816">
     <w:name w:val="toc 8"/>
-    <w:basedOn w:val="819"/>
-    <w:next w:val="819"/>
+    <w:basedOn w:val="820"/>
+    <w:next w:val="820"/>
     <w:uiPriority w:val="39"/>
     <w:unhideWhenUsed/>
     <w:pPr>
@@ -12916,10 +12890,10 @@
       <w:spacing w:after="57"/>
     </w:pPr>
   </w:style>
-  <w:style w:type="paragraph" w:styleId="816">
+  <w:style w:type="paragraph" w:styleId="817">
     <w:name w:val="toc 9"/>
-    <w:basedOn w:val="819"/>
-    <w:next w:val="819"/>
+    <w:basedOn w:val="820"/>
+    <w:next w:val="820"/>
     <w:uiPriority w:val="39"/>
     <w:unhideWhenUsed/>
     <w:pPr>
@@ -12927,22 +12901,22 @@
       <w:spacing w:after="57"/>
     </w:pPr>
   </w:style>
-  <w:style w:type="paragraph" w:styleId="817">
+  <w:style w:type="paragraph" w:styleId="818">
     <w:name w:val="TOC Heading"/>
     <w:uiPriority w:val="39"/>
     <w:unhideWhenUsed/>
   </w:style>
-  <w:style w:type="paragraph" w:styleId="818">
+  <w:style w:type="paragraph" w:styleId="819">
     <w:name w:val="table of figures"/>
-    <w:basedOn w:val="819"/>
-    <w:next w:val="819"/>
+    <w:basedOn w:val="820"/>
+    <w:next w:val="820"/>
     <w:uiPriority w:val="99"/>
     <w:unhideWhenUsed/>
     <w:pPr>
       <w:spacing w:after="0" w:afterAutospacing="0"/>
     </w:pPr>
   </w:style>
-  <w:style w:type="paragraph" w:styleId="819" w:default="1">
+  <w:style w:type="paragraph" w:styleId="820" w:default="1">
     <w:name w:val="Normal"/>
     <w:qFormat/>
     <w:pPr>
@@ -12956,13 +12930,13 @@
       <w:szCs w:val="28"/>
     </w:rPr>
   </w:style>
-  <w:style w:type="character" w:styleId="820" w:default="1">
+  <w:style w:type="character" w:styleId="821" w:default="1">
     <w:name w:val="Default Paragraph Font"/>
     <w:uiPriority w:val="1"/>
     <w:semiHidden/>
     <w:unhideWhenUsed/>
   </w:style>
-  <w:style w:type="table" w:styleId="821" w:default="1">
+  <w:style w:type="table" w:styleId="822" w:default="1">
     <w:name w:val="Normal Table"/>
     <w:uiPriority w:val="99"/>
     <w:semiHidden/>
@@ -12977,15 +12951,15 @@
       </w:tblCellMar>
     </w:tblPr>
   </w:style>
-  <w:style w:type="numbering" w:styleId="822" w:default="1">
+  <w:style w:type="numbering" w:styleId="823" w:default="1">
     <w:name w:val="No List"/>
     <w:uiPriority w:val="99"/>
     <w:semiHidden/>
     <w:unhideWhenUsed/>
   </w:style>
-  <w:style w:type="paragraph" w:styleId="823">
+  <w:style w:type="paragraph" w:styleId="824">
     <w:name w:val="List Paragraph"/>
-    <w:basedOn w:val="819"/>
+    <w:basedOn w:val="820"/>
     <w:uiPriority w:val="34"/>
     <w:qFormat/>
     <w:pPr>
@@ -12993,10 +12967,10 @@
       <w:ind w:left="720"/>
     </w:pPr>
   </w:style>
-  <w:style w:type="paragraph" w:styleId="824">
+  <w:style w:type="paragraph" w:styleId="825">
     <w:name w:val="Body Text"/>
-    <w:basedOn w:val="819"/>
-    <w:link w:val="825"/>
+    <w:basedOn w:val="820"/>
+    <w:link w:val="826"/>
     <w:pPr>
       <w:ind w:firstLine="709"/>
       <w:jc w:val="both"/>
@@ -13009,10 +12983,10 @@
       <w:lang w:eastAsia="ru-RU"/>
     </w:rPr>
   </w:style>
-  <w:style w:type="character" w:styleId="825" w:customStyle="1">
+  <w:style w:type="character" w:styleId="826" w:customStyle="1">
     <w:name w:val="Основной текст Знак"/>
-    <w:basedOn w:val="820"/>
-    <w:link w:val="824"/>
+    <w:basedOn w:val="821"/>
+    <w:link w:val="825"/>
     <w:rPr>
       <w:rFonts w:ascii="Times New Roman" w:hAnsi="Times New Roman" w:eastAsia="Times New Roman" w:cs="Times New Roman"/>
       <w:sz w:val="28"/>
@@ -13020,9 +12994,9 @@
       <w:lang w:eastAsia="ru-RU"/>
     </w:rPr>
   </w:style>
-  <w:style w:type="table" w:styleId="826">
+  <w:style w:type="table" w:styleId="827">
     <w:name w:val="Table Grid"/>
-    <w:basedOn w:val="821"/>
+    <w:basedOn w:val="822"/>
     <w:pPr>
       <w:spacing w:after="0" w:line="240" w:lineRule="auto"/>
     </w:pPr>
@@ -13041,9 +13015,9 @@
       </w:tblBorders>
     </w:tblPr>
   </w:style>
-  <w:style w:type="character" w:styleId="827">
+  <w:style w:type="character" w:styleId="828">
     <w:name w:val="Emphasis"/>
-    <w:basedOn w:val="820"/>
+    <w:basedOn w:val="821"/>
     <w:uiPriority w:val="20"/>
     <w:qFormat/>
     <w:rPr>
@@ -13051,7 +13025,7 @@
       <w:iCs/>
     </w:rPr>
   </w:style>
-  <w:style w:type="paragraph" w:styleId="1_788" w:customStyle="1">
+  <w:style w:type="paragraph" w:styleId="829" w:customStyle="1">
     <w:name w:val="Обычный1"/>
     <w:pPr>
       <w:contextualSpacing w:val="0"/>

</xml_diff>